<commit_message>
added support for hardcoding API Token
</commit_message>
<xml_diff>
--- a/Documentation/XIQ-WiNG-Migrate-Script-Guide.docx
+++ b/Documentation/XIQ-WiNG-Migrate-Script-Guide.docx
@@ -21,7 +21,7 @@
           <w:sz w:val="48"/>
           <w:szCs w:val="48"/>
         </w:rPr>
-        <w:t xml:space="preserve">XIQ </w:t>
+        <w:t>XIQ WiNG Migration</w:t>
       </w:r>
       <w:r>
         <w:rPr>
@@ -31,36 +31,6 @@
           <w:sz w:val="48"/>
           <w:szCs w:val="48"/>
         </w:rPr>
-        <w:t>WiNG</w:t>
-      </w:r>
-      <w:r>
-        <w:rPr>
-          <w:rFonts w:asciiTheme="minorHAnsi" w:hAnsiTheme="minorHAnsi"/>
-          <w:b/>
-          <w:bCs/>
-          <w:sz w:val="48"/>
-          <w:szCs w:val="48"/>
-        </w:rPr>
-        <w:t xml:space="preserve"> </w:t>
-      </w:r>
-      <w:r>
-        <w:rPr>
-          <w:rFonts w:asciiTheme="minorHAnsi" w:hAnsiTheme="minorHAnsi"/>
-          <w:b/>
-          <w:bCs/>
-          <w:sz w:val="48"/>
-          <w:szCs w:val="48"/>
-        </w:rPr>
-        <w:t>Migration</w:t>
-      </w:r>
-      <w:r>
-        <w:rPr>
-          <w:rFonts w:asciiTheme="minorHAnsi" w:hAnsiTheme="minorHAnsi"/>
-          <w:b/>
-          <w:bCs/>
-          <w:sz w:val="48"/>
-          <w:szCs w:val="48"/>
-        </w:rPr>
         <w:t xml:space="preserve"> Guide</w:t>
       </w:r>
     </w:p>
@@ -75,19 +45,19 @@
         <w:t>0</w:t>
       </w:r>
       <w:r>
-        <w:t>6</w:t>
+        <w:t>8</w:t>
       </w:r>
       <w:r>
         <w:t>/</w:t>
       </w:r>
       <w:r>
-        <w:t>2</w:t>
+        <w:t>19</w:t>
       </w:r>
       <w:r>
         <w:t>/2022 – v1.</w:t>
       </w:r>
       <w:r>
-        <w:t>0</w:t>
+        <w:t>1</w:t>
       </w:r>
     </w:p>
     <w:p/>
@@ -217,10 +187,7 @@
         <w:t xml:space="preserve">script. </w:t>
       </w:r>
       <w:r>
-        <w:t xml:space="preserve">This script can be used to migrate the location hierarchy, rf-domains, and floors from WiNG to </w:t>
-      </w:r>
-      <w:r>
-        <w:t>ExtremeCloud IQ</w:t>
+        <w:t>This script can be used to migrate the location hierarchy, rf-domains, and floors from WiNG to ExtremeCloud IQ</w:t>
       </w:r>
       <w:r>
         <w:rPr>
@@ -250,43 +217,7 @@
         <w:rPr>
           <w:rFonts w:eastAsiaTheme="majorEastAsia"/>
         </w:rPr>
-        <w:t xml:space="preserve">. This will save time by creating the </w:t>
-      </w:r>
-      <w:r>
-        <w:rPr>
-          <w:rFonts w:eastAsiaTheme="majorEastAsia"/>
-        </w:rPr>
-        <w:t xml:space="preserve">location(s), </w:t>
-      </w:r>
-      <w:r>
-        <w:rPr>
-          <w:rFonts w:eastAsiaTheme="majorEastAsia"/>
-        </w:rPr>
-        <w:t>building</w:t>
-      </w:r>
-      <w:r>
-        <w:rPr>
-          <w:rFonts w:eastAsiaTheme="majorEastAsia"/>
-        </w:rPr>
-        <w:t>(s),</w:t>
-      </w:r>
-      <w:r>
-        <w:rPr>
-          <w:rFonts w:eastAsiaTheme="majorEastAsia"/>
-        </w:rPr>
-        <w:t xml:space="preserve"> and floor(s) and setting the location of the Access Points all from data within a </w:t>
-      </w:r>
-      <w:r>
-        <w:rPr>
-          <w:rFonts w:eastAsiaTheme="majorEastAsia"/>
-        </w:rPr>
-        <w:t>WiNG Tech-Dump</w:t>
-      </w:r>
-      <w:r>
-        <w:rPr>
-          <w:rFonts w:eastAsiaTheme="majorEastAsia"/>
-        </w:rPr>
-        <w:t xml:space="preserve"> file. </w:t>
+        <w:t xml:space="preserve">. This will save time by creating the location(s), building(s), and floor(s) and setting the location of the Access Points all from data within a WiNG Tech-Dump file. </w:t>
       </w:r>
     </w:p>
     <w:p>
@@ -2861,9 +2792,9 @@
         <w:t>Depending on the device that is used, you may need to install python, or a different version of python. The easiest way to check the version of python is to open the terminal and type this command.</w:t>
       </w:r>
     </w:p>
-    <w:p>
-      <w:bookmarkStart w:id="40" w:name="_Toc92701398"/>
-      <w:bookmarkStart w:id="41" w:name="_Toc96008984"/>
+    <w:bookmarkStart w:id="40" w:name="_Toc92701398"/>
+    <w:bookmarkStart w:id="41" w:name="_Toc96008984"/>
+    <w:p>
       <w:r>
         <w:rPr>
           <w:noProof/>
@@ -4025,14 +3956,14 @@
         <w:t>.</w:t>
       </w:r>
     </w:p>
+    <w:bookmarkStart w:id="56" w:name="_Toc92701404"/>
+    <w:bookmarkStart w:id="57" w:name="_Toc96008990"/>
+    <w:bookmarkStart w:id="58" w:name="_Toc100924591"/>
+    <w:bookmarkStart w:id="59" w:name="_Toc105055912"/>
     <w:p>
       <w:pPr>
         <w:pStyle w:val="Heading2"/>
       </w:pPr>
-      <w:bookmarkStart w:id="56" w:name="_Toc92701404"/>
-      <w:bookmarkStart w:id="57" w:name="_Toc96008990"/>
-      <w:bookmarkStart w:id="58" w:name="_Toc100924591"/>
-      <w:bookmarkStart w:id="59" w:name="_Toc105055912"/>
       <w:r>
         <w:rPr>
           <w:noProof/>
@@ -4925,26 +4856,26 @@
           <w:noProof/>
         </w:rPr>
         <w:drawing>
-          <wp:anchor distT="0" distB="0" distL="114300" distR="114300" simplePos="0" relativeHeight="251671552" behindDoc="1" locked="0" layoutInCell="1" allowOverlap="1" wp14:anchorId="60551C0C" wp14:editId="3C21DAAA">
+          <wp:anchor distT="0" distB="0" distL="114300" distR="114300" simplePos="0" relativeHeight="251671552" behindDoc="1" locked="0" layoutInCell="1" allowOverlap="1" wp14:anchorId="60551C0C" wp14:editId="4C937373">
             <wp:simplePos x="0" y="0"/>
             <wp:positionH relativeFrom="column">
-              <wp:posOffset>3400425</wp:posOffset>
+              <wp:posOffset>3730625</wp:posOffset>
             </wp:positionH>
             <wp:positionV relativeFrom="paragraph">
-              <wp:posOffset>336</wp:posOffset>
+              <wp:posOffset>-2540</wp:posOffset>
             </wp:positionV>
-            <wp:extent cx="3072130" cy="558800"/>
-            <wp:effectExtent l="0" t="0" r="1270" b="0"/>
+            <wp:extent cx="2410460" cy="558800"/>
+            <wp:effectExtent l="0" t="0" r="2540" b="0"/>
             <wp:wrapTight wrapText="bothSides">
               <wp:wrapPolygon edited="0">
                 <wp:start x="0" y="0"/>
                 <wp:lineTo x="0" y="21109"/>
-                <wp:lineTo x="21520" y="21109"/>
-                <wp:lineTo x="21520" y="0"/>
+                <wp:lineTo x="21509" y="21109"/>
+                <wp:lineTo x="21509" y="0"/>
                 <wp:lineTo x="0" y="0"/>
               </wp:wrapPolygon>
             </wp:wrapTight>
-            <wp:docPr id="5" name="Picture 5" descr="Text&#10;&#10;Description automatically generated"/>
+            <wp:docPr id="5" name="Picture 5"/>
             <wp:cNvGraphicFramePr>
               <a:graphicFrameLocks xmlns:a="http://schemas.openxmlformats.org/drawingml/2006/main" noChangeAspect="1"/>
             </wp:cNvGraphicFramePr>
@@ -4952,7 +4883,7 @@
               <a:graphicData uri="http://schemas.openxmlformats.org/drawingml/2006/picture">
                 <pic:pic xmlns:pic="http://schemas.openxmlformats.org/drawingml/2006/picture">
                   <pic:nvPicPr>
-                    <pic:cNvPr id="4" name="Picture 4" descr="Text&#10;&#10;Description automatically generated"/>
+                    <pic:cNvPr id="5" name="Picture 5"/>
                     <pic:cNvPicPr/>
                   </pic:nvPicPr>
                   <pic:blipFill>
@@ -4970,7 +4901,7 @@
                   <pic:spPr>
                     <a:xfrm>
                       <a:off x="0" y="0"/>
-                      <a:ext cx="3072130" cy="558800"/>
+                      <a:ext cx="2410460" cy="558800"/>
                     </a:xfrm>
                     <a:prstGeom prst="rect">
                       <a:avLst/>
@@ -5010,8 +4941,202 @@
       </w:r>
     </w:p>
     <w:p/>
+    <w:p>
+      <w:pPr>
+        <w:pStyle w:val="Heading1"/>
+      </w:pPr>
+      <w:r>
+        <w:t>Access to XIQ:</w:t>
+      </w:r>
+    </w:p>
+    <w:p>
+      <w:r>
+        <w:t xml:space="preserve">By default, the script, when ran, will prompt the user for XIQ credentials. This User will have to have </w:t>
+      </w:r>
+      <w:r>
+        <w:t>administrative</w:t>
+      </w:r>
+      <w:r>
+        <w:t xml:space="preserve"> access to the XIQ instance as it will need to have the ability to create location elements. This user account will have to be a local account on the XIQ instance or be an external account that has been granted API access. </w:t>
+      </w:r>
+      <w:r>
+        <w:t xml:space="preserve">For information on how to enable API access for an external user, you can look at the </w:t>
+      </w:r>
+      <w:r>
+        <w:rPr>
+          <w:b/>
+          <w:bCs/>
+          <w:color w:val="7030A0"/>
+        </w:rPr>
+        <w:t xml:space="preserve">API access for External Users </w:t>
+      </w:r>
+      <w:r>
+        <w:t xml:space="preserve">section in the </w:t>
+      </w:r>
+      <w:hyperlink r:id="rId14" w:history="1">
+        <w:r>
+          <w:rPr>
+            <w:rStyle w:val="Hyperlink"/>
+          </w:rPr>
+          <w:t>A Guide to Getting Started with v2 APIs in XIQ</w:t>
+        </w:r>
+      </w:hyperlink>
+      <w:r>
+        <w:t xml:space="preserve"> Article.</w:t>
+      </w:r>
+      <w:r>
+        <w:t xml:space="preserve"> </w:t>
+      </w:r>
+      <w:proofErr w:type="gramStart"/>
+      <w:r>
+        <w:t>In order to</w:t>
+      </w:r>
+      <w:proofErr w:type="gramEnd"/>
+      <w:r>
+        <w:t xml:space="preserve"> use an External XIQ account a flag will have to be added when running the script. See</w:t>
+      </w:r>
+      <w:r>
+        <w:t xml:space="preserve"> the -external flag under the</w:t>
+      </w:r>
+      <w:r>
+        <w:t xml:space="preserve"> </w:t>
+      </w:r>
+      <w:hyperlink w:anchor="_Arguments" w:history="1">
+        <w:r>
+          <w:rPr>
+            <w:rStyle w:val="Hyperlink"/>
+          </w:rPr>
+          <w:t>Arguments</w:t>
+        </w:r>
+      </w:hyperlink>
+      <w:r>
+        <w:t xml:space="preserve"> Section for more details.</w:t>
+      </w:r>
+    </w:p>
     <w:p/>
     <w:p>
+      <w:r>
+        <w:t xml:space="preserve">Also note that SAML accounts are currently not supported with our API. </w:t>
+      </w:r>
+    </w:p>
+    <w:p>
+      <w:r>
+        <w:lastRenderedPageBreak/>
+        <w:t>The script does support hardcoding a</w:t>
+      </w:r>
+      <w:r>
+        <w:t>n</w:t>
+      </w:r>
+      <w:r>
+        <w:t xml:space="preserve"> API access token </w:t>
+      </w:r>
+      <w:r>
+        <w:t xml:space="preserve">between the single quotes </w:t>
+      </w:r>
+      <w:r>
+        <w:t>on line 18</w:t>
+      </w:r>
+      <w:r>
+        <w:t>.</w:t>
+      </w:r>
+      <w:r>
+        <w:t xml:space="preserve"> When the token is added to the script the script will bypass asking for the XIQ username and password and attempt to use the provided token.</w:t>
+      </w:r>
+    </w:p>
+    <w:p>
+      <w:r>
+        <w:t xml:space="preserve">For information on generating an API token see the </w:t>
+      </w:r>
+      <w:r>
+        <w:rPr>
+          <w:b/>
+          <w:bCs/>
+          <w:color w:val="7030A0"/>
+        </w:rPr>
+        <w:t xml:space="preserve">Generating Specific Tokens </w:t>
+      </w:r>
+      <w:r>
+        <w:t xml:space="preserve">section in the </w:t>
+      </w:r>
+      <w:hyperlink r:id="rId15" w:history="1">
+        <w:r>
+          <w:rPr>
+            <w:rStyle w:val="Hyperlink"/>
+          </w:rPr>
+          <w:t>A Guide to Getting Started with v2 APIs in XIQ</w:t>
+        </w:r>
+      </w:hyperlink>
+      <w:r>
+        <w:t xml:space="preserve"> Article.</w:t>
+      </w:r>
+      <w:r>
+        <w:t xml:space="preserve"> Note that the needed permissions for this script include both </w:t>
+      </w:r>
+      <w:r>
+        <w:rPr>
+          <w:color w:val="7030A0"/>
+        </w:rPr>
+        <w:t>locations</w:t>
+      </w:r>
+      <w:r>
+        <w:t xml:space="preserve">, </w:t>
+      </w:r>
+      <w:r>
+        <w:rPr>
+          <w:color w:val="7030A0"/>
+        </w:rPr>
+        <w:t>device</w:t>
+      </w:r>
+      <w:r>
+        <w:t xml:space="preserve">, </w:t>
+      </w:r>
+      <w:r>
+        <w:t xml:space="preserve">and </w:t>
+      </w:r>
+      <w:proofErr w:type="spellStart"/>
+      <w:proofErr w:type="gramStart"/>
+      <w:r>
+        <w:rPr>
+          <w:color w:val="7030A0"/>
+        </w:rPr>
+        <w:t>device:list</w:t>
+      </w:r>
+      <w:proofErr w:type="spellEnd"/>
+      <w:proofErr w:type="gramEnd"/>
+      <w:r>
+        <w:rPr>
+          <w:color w:val="7030A0"/>
+        </w:rPr>
+        <w:t xml:space="preserve"> </w:t>
+      </w:r>
+      <w:r>
+        <w:t xml:space="preserve">permissions. </w:t>
+      </w:r>
+      <w:r>
+        <w:t xml:space="preserve">It is recommended to add the </w:t>
+      </w:r>
+      <w:proofErr w:type="spellStart"/>
+      <w:proofErr w:type="gramStart"/>
+      <w:r>
+        <w:rPr>
+          <w:color w:val="7030A0"/>
+        </w:rPr>
+        <w:t>auth:r</w:t>
+      </w:r>
+      <w:proofErr w:type="spellEnd"/>
+      <w:proofErr w:type="gramEnd"/>
+      <w:r>
+        <w:rPr>
+          <w:color w:val="7030A0"/>
+        </w:rPr>
+        <w:t xml:space="preserve"> </w:t>
+      </w:r>
+      <w:r>
+        <w:t xml:space="preserve">permission as well to be able to view information about the token at a later time, but this is not required for the script. </w:t>
+      </w:r>
+    </w:p>
+    <w:p/>
+    <w:p>
       <w:pPr>
         <w:pStyle w:val="Heading1"/>
       </w:pPr>
@@ -5039,13 +5164,7 @@
     <w:p/>
     <w:p>
       <w:r>
-        <w:t>If a location, building, or floor already exist in XIQ with the same name used in the WiNG Tech</w:t>
-      </w:r>
-      <w:r>
-        <w:t xml:space="preserve"> </w:t>
-      </w:r>
-      <w:r>
-        <w:t xml:space="preserve">dump that location element will be used instead of creating a new element. </w:t>
+        <w:t xml:space="preserve">If a location, building, or floor already exist in XIQ with the same name used in the WiNG Tech dump that location element will be used instead of creating a new element. </w:t>
       </w:r>
     </w:p>
     <w:p/>
@@ -5055,95 +5174,92 @@
       </w:pPr>
       <w:bookmarkStart w:id="68" w:name="_Toc105055917"/>
       <w:r>
+        <w:t>Buildings:</w:t>
+      </w:r>
+      <w:bookmarkEnd w:id="68"/>
+    </w:p>
+    <w:p>
+      <w:r>
+        <w:t>A building will be created in XIQ for each rf-domain that has devices associated with it in the tech-dump. If there are no devices associated with the rf-domain, that building (rf-domain) will not be created in XIQ.</w:t>
+      </w:r>
+    </w:p>
+    <w:p/>
+    <w:p>
+      <w:pPr>
+        <w:pStyle w:val="Heading2"/>
+      </w:pPr>
+      <w:bookmarkStart w:id="69" w:name="_Toc105055918"/>
+      <w:r>
+        <w:t>Locations:</w:t>
+      </w:r>
+      <w:bookmarkEnd w:id="69"/>
+    </w:p>
+    <w:p>
+      <w:r>
+        <w:t xml:space="preserve">Each element in the rf-domains tree-node will be created in XIQ following the same hierarchy as the tree-node. With region under country, city under region, and campus under city. The hierarchy remains true even if an element is not included in the tree-node. For example, if there is no city defined, campus would be under the region. </w:t>
+      </w:r>
+    </w:p>
+    <w:p/>
+    <w:p>
+      <w:r>
+        <w:t xml:space="preserve">In XIQ, each location will need to have its own unique name. This was not the case with WiNG. To handle this, the script will append the parent’s name to child. For example, if the same city name is used with different regions (or states) like Portland, Maine and Portland, Oregon, the first city in the config will remain unchanged the second city would become </w:t>
+      </w:r>
+      <w:proofErr w:type="spellStart"/>
+      <w:r>
+        <w:t>Portland_Oregon</w:t>
+      </w:r>
+      <w:proofErr w:type="spellEnd"/>
+      <w:r>
+        <w:t>. If this change does occur, there will be a message in the log about the change.</w:t>
+      </w:r>
+    </w:p>
+    <w:p/>
+    <w:p>
+      <w:r>
+        <w:t>If any location already exists in XIQ with any of these names, the script will use that location even if the hierarchy above does not match.</w:t>
+      </w:r>
+    </w:p>
+    <w:p/>
+    <w:p>
+      <w:pPr>
+        <w:pStyle w:val="Heading2"/>
+      </w:pPr>
+      <w:bookmarkStart w:id="70" w:name="_Toc105055919"/>
+      <w:r>
+        <w:t>Floors:</w:t>
+      </w:r>
+      <w:bookmarkEnd w:id="70"/>
+    </w:p>
+    <w:p>
+      <w:r>
+        <w:t xml:space="preserve">Any floors created in an rf-domain will be added to XIQ. This config would be lines with </w:t>
+      </w:r>
+      <w:r>
+        <w:rPr>
+          <w:rStyle w:val="QuoteChar"/>
+        </w:rPr>
+        <w:t xml:space="preserve">layout area </w:t>
+      </w:r>
+      <w:proofErr w:type="spellStart"/>
+      <w:r>
+        <w:rPr>
+          <w:rStyle w:val="QuoteChar"/>
+        </w:rPr>
+        <w:t>xxxx</w:t>
+      </w:r>
+      <w:proofErr w:type="spellEnd"/>
+      <w:r>
+        <w:rPr>
+          <w:rStyle w:val="QuoteChar"/>
+        </w:rPr>
+        <w:t xml:space="preserve"> floor xxx </w:t>
+      </w:r>
+      <w:r>
+        <w:t xml:space="preserve">in the rf-domain. Floor will also be created based on floors configured in any </w:t>
+      </w:r>
+      <w:r>
         <w:lastRenderedPageBreak/>
-        <w:t>Buildings:</w:t>
-      </w:r>
-      <w:bookmarkEnd w:id="68"/>
-    </w:p>
-    <w:p>
-      <w:r>
-        <w:t>A building will be created in XIQ for each rf-domain that has devices associated with it in the tech-dump. If there are no devices associated with the rf-domain, that building (rf-domain) will not be created in XIQ.</w:t>
-      </w:r>
-    </w:p>
-    <w:p/>
-    <w:p>
-      <w:pPr>
-        <w:pStyle w:val="Heading2"/>
-      </w:pPr>
-      <w:bookmarkStart w:id="69" w:name="_Toc105055918"/>
-      <w:r>
-        <w:t>Locations:</w:t>
-      </w:r>
-      <w:bookmarkEnd w:id="69"/>
-    </w:p>
-    <w:p>
-      <w:r>
-        <w:t xml:space="preserve">Each element in the rf-domains tree-node will be created in XIQ following the same hierarchy as the tree-node. With region under country, city under region, and campus under city. The hierarchy remains true even if an element is not included in the tree-node. For example, if there is no city defined, campus would be under the region. </w:t>
-      </w:r>
-    </w:p>
-    <w:p/>
-    <w:p>
-      <w:r>
-        <w:t xml:space="preserve">In XIQ, each location will need to have its own unique name. This was not the case with WiNG. To handle this, the script will append the </w:t>
-      </w:r>
-      <w:r>
-        <w:t>parent’s</w:t>
-      </w:r>
-      <w:r>
-        <w:t xml:space="preserve"> name to child. For example, if the same city name is used with different regions (or states) like Portland, Maine and Portland, Oregon, the first city in the config will remain unchanged the second city would become </w:t>
-      </w:r>
-      <w:proofErr w:type="spellStart"/>
-      <w:r>
-        <w:t>Portland_Oregon</w:t>
-      </w:r>
-      <w:proofErr w:type="spellEnd"/>
-      <w:r>
-        <w:t>. If this change does occur, there will be a message in the log about the change.</w:t>
-      </w:r>
-    </w:p>
-    <w:p/>
-    <w:p>
-      <w:r>
-        <w:t>If any location already exists in XIQ with any of these names, the script will use that location even if the hierarchy above does not match.</w:t>
-      </w:r>
-    </w:p>
-    <w:p/>
-    <w:p>
-      <w:pPr>
-        <w:pStyle w:val="Heading2"/>
-      </w:pPr>
-      <w:bookmarkStart w:id="70" w:name="_Toc105055919"/>
-      <w:r>
-        <w:t>Floors:</w:t>
-      </w:r>
-      <w:bookmarkEnd w:id="70"/>
-    </w:p>
-    <w:p>
-      <w:r>
-        <w:t xml:space="preserve">Any floors created in an rf-domain will be added to XIQ. This config would be lines with </w:t>
-      </w:r>
-      <w:r>
-        <w:rPr>
-          <w:rStyle w:val="QuoteChar"/>
-        </w:rPr>
-        <w:t xml:space="preserve">layout area </w:t>
-      </w:r>
-      <w:proofErr w:type="spellStart"/>
-      <w:r>
-        <w:rPr>
-          <w:rStyle w:val="QuoteChar"/>
-        </w:rPr>
-        <w:t>xxxx</w:t>
-      </w:r>
-      <w:proofErr w:type="spellEnd"/>
-      <w:r>
-        <w:rPr>
-          <w:rStyle w:val="QuoteChar"/>
-        </w:rPr>
-        <w:t xml:space="preserve"> floor xxx </w:t>
-      </w:r>
-      <w:r>
-        <w:t xml:space="preserve">in the rf-domain. Floor will also be created based on floors configured in any of the devices associated with the rf-domain. This config would be lines with </w:t>
+        <w:t xml:space="preserve">of the devices associated with the rf-domain. This config would be lines with </w:t>
       </w:r>
       <w:r>
         <w:rPr>
@@ -5701,7 +5817,7 @@
                     <pic:cNvPicPr/>
                   </pic:nvPicPr>
                   <pic:blipFill>
-                    <a:blip r:embed="rId14">
+                    <a:blip r:embed="rId16">
                       <a:extLst>
                         <a:ext uri="{28A0092B-C50C-407E-A947-70E740481C1C}">
                           <a14:useLocalDpi xmlns:a14="http://schemas.microsoft.com/office/drawing/2010/main" val="0"/>
@@ -5753,7 +5869,7 @@
                     <pic:cNvPicPr/>
                   </pic:nvPicPr>
                   <pic:blipFill>
-                    <a:blip r:embed="rId15">
+                    <a:blip r:embed="rId17">
                       <a:extLst>
                         <a:ext uri="{28A0092B-C50C-407E-A947-70E740481C1C}">
                           <a14:useLocalDpi xmlns:a14="http://schemas.microsoft.com/office/drawing/2010/main" val="0"/>
@@ -5857,6 +5973,29 @@
       <w:proofErr w:type="gramEnd"/>
       <w:r>
         <w:t xml:space="preserve"> create the location, buildings, and floors.</w:t>
+      </w:r>
+    </w:p>
+    <w:p>
+      <w:pPr>
+        <w:pStyle w:val="ListParagraph"/>
+        <w:numPr>
+          <w:ilvl w:val="0"/>
+          <w:numId w:val="4"/>
+        </w:numPr>
+        <w:rPr>
+          <w:b/>
+          <w:bCs/>
+        </w:rPr>
+      </w:pPr>
+      <w:r>
+        <w:rPr>
+          <w:b/>
+          <w:bCs/>
+        </w:rPr>
+        <w:t xml:space="preserve">Note: </w:t>
+      </w:r>
+      <w:r>
+        <w:t>If an API access token is added to the script, the script will bypass asking for your XIQ username and password and proceed with creating the Location elements.</w:t>
       </w:r>
     </w:p>
     <w:p>
@@ -5913,7 +6052,7 @@
                     <pic:cNvPicPr/>
                   </pic:nvPicPr>
                   <pic:blipFill>
-                    <a:blip r:embed="rId16">
+                    <a:blip r:embed="rId18">
                       <a:extLst>
                         <a:ext uri="{28A0092B-C50C-407E-A947-70E740481C1C}">
                           <a14:useLocalDpi xmlns:a14="http://schemas.microsoft.com/office/drawing/2010/main" val="0"/>
@@ -6036,7 +6175,7 @@
                     <pic:cNvPicPr/>
                   </pic:nvPicPr>
                   <pic:blipFill>
-                    <a:blip r:embed="rId17">
+                    <a:blip r:embed="rId19">
                       <a:extLst>
                         <a:ext uri="{28A0092B-C50C-407E-A947-70E740481C1C}">
                           <a14:useLocalDpi xmlns:a14="http://schemas.microsoft.com/office/drawing/2010/main" val="0"/>
@@ -6112,7 +6251,7 @@
                     <pic:cNvPicPr/>
                   </pic:nvPicPr>
                   <pic:blipFill>
-                    <a:blip r:embed="rId18">
+                    <a:blip r:embed="rId20">
                       <a:extLst>
                         <a:ext uri="{28A0092B-C50C-407E-A947-70E740481C1C}">
                           <a14:useLocalDpi xmlns:a14="http://schemas.microsoft.com/office/drawing/2010/main" val="0"/>
@@ -6155,6 +6294,8 @@
       </w:pPr>
       <w:bookmarkStart w:id="81" w:name="_Toc100924600"/>
       <w:bookmarkStart w:id="82" w:name="_Toc105055924"/>
+      <w:bookmarkStart w:id="83" w:name="_Arguments"/>
+      <w:bookmarkEnd w:id="83"/>
       <w:r>
         <w:t>Arguments</w:t>
       </w:r>
@@ -6388,7 +6529,7 @@
                     <pic:cNvPicPr/>
                   </pic:nvPicPr>
                   <pic:blipFill>
-                    <a:blip r:embed="rId19">
+                    <a:blip r:embed="rId21">
                       <a:extLst>
                         <a:ext uri="{28A0092B-C50C-407E-A947-70E740481C1C}">
                           <a14:useLocalDpi xmlns:a14="http://schemas.microsoft.com/office/drawing/2010/main" val="0"/>
@@ -6453,7 +6594,7 @@
       <w:r>
         <w:t xml:space="preserve"> section in  </w:t>
       </w:r>
-      <w:hyperlink r:id="rId20" w:history="1">
+      <w:hyperlink r:id="rId22" w:history="1">
         <w:r>
           <w:rPr>
             <w:rStyle w:val="Hyperlink"/>
@@ -6696,13 +6837,13 @@
       <w:pPr>
         <w:pStyle w:val="Heading2"/>
       </w:pPr>
-      <w:bookmarkStart w:id="83" w:name="_Toc100924602"/>
-      <w:bookmarkStart w:id="84" w:name="_Toc105055925"/>
+      <w:bookmarkStart w:id="84" w:name="_Toc100924602"/>
+      <w:bookmarkStart w:id="85" w:name="_Toc105055925"/>
       <w:r>
         <w:t>Log File</w:t>
       </w:r>
-      <w:bookmarkEnd w:id="83"/>
       <w:bookmarkEnd w:id="84"/>
+      <w:bookmarkEnd w:id="85"/>
     </w:p>
     <w:p>
       <w:r>
@@ -6740,7 +6881,7 @@
                     <pic:cNvPicPr/>
                   </pic:nvPicPr>
                   <pic:blipFill>
-                    <a:blip r:embed="rId21" cstate="print">
+                    <a:blip r:embed="rId23" cstate="print">
                       <a:extLst>
                         <a:ext uri="{28A0092B-C50C-407E-A947-70E740481C1C}">
                           <a14:useLocalDpi xmlns:a14="http://schemas.microsoft.com/office/drawing/2010/main" val="0"/>
@@ -6768,10 +6909,15 @@
       </w:r>
     </w:p>
     <w:p/>
+    <w:p>
+      <w:pPr>
+        <w:pStyle w:val="Heading1"/>
+      </w:pPr>
+    </w:p>
     <w:sectPr>
-      <w:headerReference w:type="default" r:id="rId22"/>
-      <w:footerReference w:type="even" r:id="rId23"/>
-      <w:footerReference w:type="default" r:id="rId24"/>
+      <w:headerReference w:type="default" r:id="rId24"/>
+      <w:footerReference w:type="even" r:id="rId25"/>
+      <w:footerReference w:type="default" r:id="rId26"/>
       <w:pgSz w:w="12240" w:h="15840"/>
       <w:pgMar w:top="1440" w:right="1440" w:bottom="1440" w:left="1440" w:header="576" w:footer="432" w:gutter="0"/>
       <w:cols w:space="720"/>
@@ -8147,7 +8293,6 @@
     <w:name w:val="Default Paragraph Font"/>
     <w:uiPriority w:val="1"/>
     <w:unhideWhenUsed/>
-    <w:rsid w:val="00B40AFC"/>
   </w:style>
   <w:style w:type="table" w:default="1" w:styleId="TableNormal">
     <w:name w:val="Normal Table"/>
@@ -8169,7 +8314,6 @@
     <w:uiPriority w:val="99"/>
     <w:semiHidden/>
     <w:unhideWhenUsed/>
-    <w:rsid w:val="00B40AFC"/>
   </w:style>
   <w:style w:type="character" w:customStyle="1" w:styleId="Heading1Char">
     <w:name w:val="Heading 1 Char"/>

</xml_diff>

<commit_message>
23r7 API updates - Removed Locations Tree
</commit_message>
<xml_diff>
--- a/Documentation/XIQ-WiNG-Migrate-Script-Guide.docx
+++ b/Documentation/XIQ-WiNG-Migrate-Script-Guide.docx
@@ -45,25 +45,25 @@
         <w:t>0</w:t>
       </w:r>
       <w:r>
-        <w:t>6</w:t>
+        <w:t>1</w:t>
       </w:r>
       <w:r>
         <w:t>/</w:t>
       </w:r>
       <w:r>
-        <w:t>22</w:t>
+        <w:t>09</w:t>
       </w:r>
       <w:r>
         <w:t>/202</w:t>
       </w:r>
       <w:r>
-        <w:t>3</w:t>
-      </w:r>
-      <w:r>
-        <w:t xml:space="preserve"> – v1.</w:t>
-      </w:r>
-      <w:r>
-        <w:t>3</w:t>
+        <w:t>4</w:t>
+      </w:r>
+      <w:r>
+        <w:t xml:space="preserve"> – v</w:t>
+      </w:r>
+      <w:r>
+        <w:t>2.0</w:t>
       </w:r>
     </w:p>
     <w:p/>
@@ -2755,12 +2755,12 @@
       <w:pPr>
         <w:pStyle w:val="ListParagraph"/>
         <w:numPr>
-          <w:ilvl w:val="1"/>
+          <w:ilvl w:val="2"/>
           <w:numId w:val="1"/>
         </w:numPr>
       </w:pPr>
       <w:r>
-        <w:t>Wing Tech-dump file</w:t>
+        <w:t>cc_map.csv</w:t>
       </w:r>
     </w:p>
     <w:p>
@@ -2772,7 +2772,7 @@
         </w:numPr>
       </w:pPr>
       <w:r>
-        <w:t>(Versions tested)</w:t>
+        <w:t>templates folder</w:t>
       </w:r>
     </w:p>
     <w:p>
@@ -2783,9 +2783,11 @@
           <w:numId w:val="1"/>
         </w:numPr>
       </w:pPr>
-      <w:r>
-        <w:t>7.5.1.6-001R</w:t>
-      </w:r>
+      <w:proofErr w:type="spellStart"/>
+      <w:r>
+        <w:t>wing_apconfig.textfsm</w:t>
+      </w:r>
+      <w:proofErr w:type="spellEnd"/>
     </w:p>
     <w:p>
       <w:pPr>
@@ -2795,6 +2797,59 @@
           <w:numId w:val="1"/>
         </w:numPr>
       </w:pPr>
+      <w:proofErr w:type="spellStart"/>
+      <w:r>
+        <w:t>wing_rfdomain</w:t>
+      </w:r>
+      <w:r>
+        <w:t>.textfsm</w:t>
+      </w:r>
+      <w:proofErr w:type="spellEnd"/>
+    </w:p>
+    <w:p>
+      <w:pPr>
+        <w:pStyle w:val="ListParagraph"/>
+        <w:numPr>
+          <w:ilvl w:val="1"/>
+          <w:numId w:val="1"/>
+        </w:numPr>
+      </w:pPr>
+      <w:r>
+        <w:t>Wing Tech-dump file</w:t>
+      </w:r>
+    </w:p>
+    <w:p>
+      <w:pPr>
+        <w:pStyle w:val="ListParagraph"/>
+        <w:numPr>
+          <w:ilvl w:val="2"/>
+          <w:numId w:val="1"/>
+        </w:numPr>
+      </w:pPr>
+      <w:r>
+        <w:t>(Versions tested)</w:t>
+      </w:r>
+    </w:p>
+    <w:p>
+      <w:pPr>
+        <w:pStyle w:val="ListParagraph"/>
+        <w:numPr>
+          <w:ilvl w:val="3"/>
+          <w:numId w:val="1"/>
+        </w:numPr>
+      </w:pPr>
+      <w:r>
+        <w:t>7.5.1.6-001R</w:t>
+      </w:r>
+    </w:p>
+    <w:p>
+      <w:pPr>
+        <w:pStyle w:val="ListParagraph"/>
+        <w:numPr>
+          <w:ilvl w:val="3"/>
+          <w:numId w:val="1"/>
+        </w:numPr>
+      </w:pPr>
       <w:r>
         <w:t>7.5.1.4-016R</w:t>
       </w:r>
@@ -2860,7 +2915,13 @@
         <w:t>macOS</w:t>
       </w:r>
       <w:r>
-        <w:t xml:space="preserve"> but may be able to be executed from any device with </w:t>
+        <w:t xml:space="preserve"> </w:t>
+      </w:r>
+      <w:r>
+        <w:t xml:space="preserve">and Windows </w:t>
+      </w:r>
+      <w:r>
+        <w:t xml:space="preserve">but may be able to be executed from any device with </w:t>
       </w:r>
       <w:r>
         <w:t>Python</w:t>
@@ -3027,6 +3088,7 @@
       <w:bookmarkStart w:id="39" w:name="_Toc100924586"/>
       <w:bookmarkStart w:id="40" w:name="_Toc113371924"/>
       <w:r>
+        <w:lastRenderedPageBreak/>
         <w:t>Python Installation:</w:t>
       </w:r>
       <w:bookmarkEnd w:id="38"/>
@@ -4761,7 +4823,6 @@
       <w:bookmarkStart w:id="62" w:name="_Toc113371930"/>
       <w:proofErr w:type="spellStart"/>
       <w:r>
-        <w:lastRenderedPageBreak/>
         <w:t>GeoCoordinates</w:t>
       </w:r>
       <w:proofErr w:type="spellEnd"/>
@@ -5570,6 +5631,7 @@
     </w:p>
     <w:p>
       <w:r>
+        <w:lastRenderedPageBreak/>
         <w:t>For information on generating an API token</w:t>
       </w:r>
       <w:r>
@@ -5646,315 +5708,549 @@
         <w:rPr>
           <w:color w:val="7030A0"/>
         </w:rPr>
+        <w:t>auth:r</w:t>
+      </w:r>
+      <w:proofErr w:type="spellEnd"/>
+      <w:r>
+        <w:rPr>
+          <w:color w:val="7030A0"/>
+        </w:rPr>
+        <w:t xml:space="preserve"> </w:t>
+      </w:r>
+      <w:r>
+        <w:t xml:space="preserve">permission as well to </w:t>
+      </w:r>
+      <w:r>
+        <w:t>view information about the token later</w:t>
+      </w:r>
+      <w:r>
+        <w:t xml:space="preserve">, but this is not required for the script. </w:t>
+      </w:r>
+    </w:p>
+    <w:p/>
+    <w:p>
+      <w:pPr>
+        <w:pStyle w:val="Heading1"/>
+      </w:pPr>
+      <w:bookmarkStart w:id="68" w:name="_Toc113371933"/>
+      <w:r>
+        <w:t>WiNG Tech Dump File:</w:t>
+      </w:r>
+      <w:bookmarkEnd w:id="68"/>
+    </w:p>
+    <w:p>
+      <w:pPr>
+        <w:pStyle w:val="Heading2"/>
+      </w:pPr>
+      <w:bookmarkStart w:id="69" w:name="_Toc113371934"/>
+      <w:r>
+        <w:t>Information:</w:t>
+      </w:r>
+      <w:bookmarkEnd w:id="69"/>
+    </w:p>
+    <w:p>
+      <w:r>
+        <w:t xml:space="preserve">The XIQ_Wing_migrate.py script will use the rf-domain information from the tech dump file to create the needed </w:t>
+      </w:r>
+      <w:r>
+        <w:t>site</w:t>
+      </w:r>
+      <w:r>
+        <w:t xml:space="preserve">, building, and floors in XIQ. The script will replicate the WiNG rf-domain System tree hierarchy in XIQ. </w:t>
+      </w:r>
+    </w:p>
+    <w:p/>
+    <w:p>
+      <w:r>
+        <w:t xml:space="preserve">If a </w:t>
+      </w:r>
+      <w:r>
+        <w:t>site group, site</w:t>
+      </w:r>
+      <w:r>
+        <w:t xml:space="preserve">, building, or floor </w:t>
+      </w:r>
+      <w:r>
+        <w:t>exists</w:t>
+      </w:r>
+      <w:r>
+        <w:t xml:space="preserve"> in XIQ with the same name used in the WiNG Tech dump</w:t>
+      </w:r>
+      <w:r>
+        <w:t>,</w:t>
+      </w:r>
+      <w:r>
+        <w:t xml:space="preserve"> that location element </w:t>
+      </w:r>
+      <w:r>
+        <w:t>may</w:t>
+      </w:r>
+      <w:r>
+        <w:t xml:space="preserve"> be used instead of creating a new element. </w:t>
+      </w:r>
+      <w:r>
+        <w:t>The script may also prompt for a new name to be entered.</w:t>
+      </w:r>
+    </w:p>
+    <w:p/>
+    <w:p>
+      <w:pPr>
+        <w:pStyle w:val="Heading2"/>
+      </w:pPr>
+      <w:bookmarkStart w:id="70" w:name="_Toc113371935"/>
+      <w:r>
+        <w:t>Buildings:</w:t>
+      </w:r>
+      <w:bookmarkEnd w:id="70"/>
+    </w:p>
+    <w:p>
+      <w:r>
+        <w:t xml:space="preserve">A building will be created in XIQ for each rf-domain </w:t>
+      </w:r>
+      <w:r>
+        <w:t>with</w:t>
+      </w:r>
+      <w:r>
+        <w:t xml:space="preserve"> </w:t>
+      </w:r>
+      <w:r>
+        <w:t>associated devices</w:t>
+      </w:r>
+      <w:r>
+        <w:t xml:space="preserve"> in the </w:t>
+      </w:r>
+      <w:r>
+        <w:t>tech dump</w:t>
+      </w:r>
+      <w:r>
+        <w:t xml:space="preserve">. If </w:t>
+      </w:r>
+      <w:r>
+        <w:t>no devices are</w:t>
+      </w:r>
+      <w:r>
+        <w:t xml:space="preserve"> associated with the rf-domain, that building (rf-domain) will not be created in XIQ.</w:t>
+      </w:r>
+    </w:p>
+    <w:p/>
+    <w:p>
+      <w:pPr>
+        <w:pStyle w:val="Heading2"/>
+      </w:pPr>
+      <w:bookmarkStart w:id="71" w:name="_Toc113371936"/>
+      <w:r>
+        <w:t>Site Groups and Sites</w:t>
+      </w:r>
+      <w:r>
+        <w:t>:</w:t>
+      </w:r>
+      <w:bookmarkEnd w:id="71"/>
+    </w:p>
+    <w:p>
+      <w:r>
+        <w:t xml:space="preserve">Rf-domains can contain a tree-node allowing for location hierarchy of the rf-domain. WiNG allows for </w:t>
+      </w:r>
+      <w:r>
+        <w:t>four</w:t>
+      </w:r>
+      <w:r>
+        <w:t xml:space="preserve"> elements to be added – Country, </w:t>
+      </w:r>
+      <w:r>
+        <w:t>Region, City, and Campus. XIQ only allows 3 elements for location hierarchy. 2 optional Site Groups and a required site.</w:t>
+      </w:r>
+    </w:p>
+    <w:p>
+      <w:r>
+        <w:t xml:space="preserve">This script will leverage the information in the tree-node for the rf-domain if available. If the tree-node contains 3 or </w:t>
+      </w:r>
+      <w:r>
+        <w:t>fewer</w:t>
+      </w:r>
+      <w:r>
+        <w:t xml:space="preserve"> </w:t>
+      </w:r>
+      <w:r>
+        <w:t xml:space="preserve">elements, the script will use the lowest as the site and the 2 above as </w:t>
+      </w:r>
+      <w:r>
+        <w:t xml:space="preserve">Site-Groups, if applicable. </w:t>
+      </w:r>
+    </w:p>
+    <w:p>
+      <w:r>
+        <w:t xml:space="preserve">If </w:t>
+      </w:r>
+      <w:r>
+        <w:t>four</w:t>
+      </w:r>
+      <w:r>
+        <w:t xml:space="preserve"> elements are used in the tree-node the script will </w:t>
+      </w:r>
+      <w:r>
+        <w:t>give the user</w:t>
+      </w:r>
+      <w:r>
+        <w:t xml:space="preserve"> options. </w:t>
+      </w:r>
+    </w:p>
+    <w:p>
+      <w:r>
+        <w:rPr>
+          <w:noProof/>
+        </w:rPr>
+        <w:drawing>
+          <wp:inline distT="0" distB="0" distL="0" distR="0" wp14:anchorId="1D743E54" wp14:editId="4FA25B02">
+            <wp:extent cx="4720383" cy="2204357"/>
+            <wp:effectExtent l="0" t="0" r="4445" b="5715"/>
+            <wp:docPr id="1668125141" name="Picture 1"/>
+            <wp:cNvGraphicFramePr>
+              <a:graphicFrameLocks xmlns:a="http://schemas.openxmlformats.org/drawingml/2006/main" noChangeAspect="1"/>
+            </wp:cNvGraphicFramePr>
+            <a:graphic xmlns:a="http://schemas.openxmlformats.org/drawingml/2006/main">
+              <a:graphicData uri="http://schemas.openxmlformats.org/drawingml/2006/picture">
+                <pic:pic xmlns:pic="http://schemas.openxmlformats.org/drawingml/2006/picture">
+                  <pic:nvPicPr>
+                    <pic:cNvPr id="1668125141" name="Picture 1668125141"/>
+                    <pic:cNvPicPr/>
+                  </pic:nvPicPr>
+                  <pic:blipFill>
+                    <a:blip r:embed="rId15">
+                      <a:extLst>
+                        <a:ext uri="{28A0092B-C50C-407E-A947-70E740481C1C}">
+                          <a14:useLocalDpi xmlns:a14="http://schemas.microsoft.com/office/drawing/2010/main" val="0"/>
+                        </a:ext>
+                      </a:extLst>
+                    </a:blip>
+                    <a:stretch>
+                      <a:fillRect/>
+                    </a:stretch>
+                  </pic:blipFill>
+                  <pic:spPr>
+                    <a:xfrm>
+                      <a:off x="0" y="0"/>
+                      <a:ext cx="4738174" cy="2212665"/>
+                    </a:xfrm>
+                    <a:prstGeom prst="rect">
+                      <a:avLst/>
+                    </a:prstGeom>
+                  </pic:spPr>
+                </pic:pic>
+              </a:graphicData>
+            </a:graphic>
+          </wp:inline>
+        </w:drawing>
+      </w:r>
+    </w:p>
+    <w:p>
+      <w:r>
         <w:lastRenderedPageBreak/>
-        <w:t>auth:r</w:t>
+        <w:t>This allows you to select how you would like the script to handle this.</w:t>
+      </w:r>
+    </w:p>
+    <w:p/>
+    <w:p>
+      <w:r>
+        <w:t xml:space="preserve">The first option allows you to combine 2 of the </w:t>
+      </w:r>
+      <w:r>
+        <w:t>tree-node elements.</w:t>
+      </w:r>
+    </w:p>
+    <w:p>
+      <w:r>
+        <w:rPr>
+          <w:noProof/>
+        </w:rPr>
+        <w:drawing>
+          <wp:inline distT="0" distB="0" distL="0" distR="0" wp14:anchorId="27D062ED" wp14:editId="3E119DF2">
+            <wp:extent cx="3077936" cy="1137202"/>
+            <wp:effectExtent l="0" t="0" r="0" b="6350"/>
+            <wp:docPr id="203256835" name="Picture 2" descr="A screenshot of a computer program&#10;&#10;Description automatically generated"/>
+            <wp:cNvGraphicFramePr>
+              <a:graphicFrameLocks xmlns:a="http://schemas.openxmlformats.org/drawingml/2006/main" noChangeAspect="1"/>
+            </wp:cNvGraphicFramePr>
+            <a:graphic xmlns:a="http://schemas.openxmlformats.org/drawingml/2006/main">
+              <a:graphicData uri="http://schemas.openxmlformats.org/drawingml/2006/picture">
+                <pic:pic xmlns:pic="http://schemas.openxmlformats.org/drawingml/2006/picture">
+                  <pic:nvPicPr>
+                    <pic:cNvPr id="203256835" name="Picture 2" descr="A screenshot of a computer program&#10;&#10;Description automatically generated"/>
+                    <pic:cNvPicPr/>
+                  </pic:nvPicPr>
+                  <pic:blipFill>
+                    <a:blip r:embed="rId16">
+                      <a:extLst>
+                        <a:ext uri="{28A0092B-C50C-407E-A947-70E740481C1C}">
+                          <a14:useLocalDpi xmlns:a14="http://schemas.microsoft.com/office/drawing/2010/main" val="0"/>
+                        </a:ext>
+                      </a:extLst>
+                    </a:blip>
+                    <a:stretch>
+                      <a:fillRect/>
+                    </a:stretch>
+                  </pic:blipFill>
+                  <pic:spPr>
+                    <a:xfrm>
+                      <a:off x="0" y="0"/>
+                      <a:ext cx="3107244" cy="1148030"/>
+                    </a:xfrm>
+                    <a:prstGeom prst="rect">
+                      <a:avLst/>
+                    </a:prstGeom>
+                  </pic:spPr>
+                </pic:pic>
+              </a:graphicData>
+            </a:graphic>
+          </wp:inline>
+        </w:drawing>
+      </w:r>
+    </w:p>
+    <w:p/>
+    <w:p>
+      <w:r>
+        <w:t>The second option allows you to remove one of the tree-node elements.</w:t>
+      </w:r>
+    </w:p>
+    <w:p>
+      <w:r>
+        <w:rPr>
+          <w:noProof/>
+        </w:rPr>
+        <w:drawing>
+          <wp:inline distT="0" distB="0" distL="0" distR="0" wp14:anchorId="237DD9C1" wp14:editId="15463722">
+            <wp:extent cx="3077845" cy="1267839"/>
+            <wp:effectExtent l="0" t="0" r="0" b="2540"/>
+            <wp:docPr id="936015366" name="Picture 3" descr="A computer screen with white text&#10;&#10;Description automatically generated"/>
+            <wp:cNvGraphicFramePr>
+              <a:graphicFrameLocks xmlns:a="http://schemas.openxmlformats.org/drawingml/2006/main" noChangeAspect="1"/>
+            </wp:cNvGraphicFramePr>
+            <a:graphic xmlns:a="http://schemas.openxmlformats.org/drawingml/2006/main">
+              <a:graphicData uri="http://schemas.openxmlformats.org/drawingml/2006/picture">
+                <pic:pic xmlns:pic="http://schemas.openxmlformats.org/drawingml/2006/picture">
+                  <pic:nvPicPr>
+                    <pic:cNvPr id="936015366" name="Picture 3" descr="A computer screen with white text&#10;&#10;Description automatically generated"/>
+                    <pic:cNvPicPr/>
+                  </pic:nvPicPr>
+                  <pic:blipFill>
+                    <a:blip r:embed="rId17">
+                      <a:extLst>
+                        <a:ext uri="{28A0092B-C50C-407E-A947-70E740481C1C}">
+                          <a14:useLocalDpi xmlns:a14="http://schemas.microsoft.com/office/drawing/2010/main" val="0"/>
+                        </a:ext>
+                      </a:extLst>
+                    </a:blip>
+                    <a:stretch>
+                      <a:fillRect/>
+                    </a:stretch>
+                  </pic:blipFill>
+                  <pic:spPr>
+                    <a:xfrm>
+                      <a:off x="0" y="0"/>
+                      <a:ext cx="3096728" cy="1275617"/>
+                    </a:xfrm>
+                    <a:prstGeom prst="rect">
+                      <a:avLst/>
+                    </a:prstGeom>
+                  </pic:spPr>
+                </pic:pic>
+              </a:graphicData>
+            </a:graphic>
+          </wp:inline>
+        </w:drawing>
+      </w:r>
+    </w:p>
+    <w:p/>
+    <w:p>
+      <w:r>
+        <w:t>The third option will allow you to i</w:t>
+      </w:r>
+      <w:r>
+        <w:t>gnore all tree-node elements and create a generic site called “Site-“ and</w:t>
+      </w:r>
+      <w:r>
+        <w:t xml:space="preserve"> then the rf-domain name. </w:t>
+      </w:r>
+    </w:p>
+    <w:p/>
+    <w:p>
+      <w:r>
+        <w:t xml:space="preserve">In XIQ, each location will need to have its own unique name. This was not the case with WiNG. </w:t>
+      </w:r>
+      <w:r>
+        <w:t xml:space="preserve">The script will </w:t>
+      </w:r>
+      <w:r>
+        <w:t xml:space="preserve">try to </w:t>
+      </w:r>
+      <w:r>
+        <w:t>append the parent’s name to the child to handle this</w:t>
+      </w:r>
+      <w:r>
+        <w:t>. For example, if the same city name is used with different regions (or states) like Portland, Maine</w:t>
+      </w:r>
+      <w:r>
+        <w:t>,</w:t>
+      </w:r>
+      <w:r>
+        <w:t xml:space="preserve"> and Portland, Oregon, the first city in the config will remain unchanged</w:t>
+      </w:r>
+      <w:r>
+        <w:t>. The</w:t>
+      </w:r>
+      <w:r>
+        <w:t xml:space="preserve"> second city would become </w:t>
+      </w:r>
+      <w:proofErr w:type="spellStart"/>
+      <w:r>
+        <w:t>Portland_Oregon</w:t>
       </w:r>
       <w:proofErr w:type="spellEnd"/>
       <w:r>
-        <w:rPr>
-          <w:color w:val="7030A0"/>
-        </w:rPr>
-        <w:t xml:space="preserve"> </w:t>
-      </w:r>
-      <w:r>
-        <w:t xml:space="preserve">permission as well to </w:t>
-      </w:r>
-      <w:r>
-        <w:t>view information about the token later</w:t>
-      </w:r>
-      <w:r>
-        <w:t xml:space="preserve">, but this is not required for the script. </w:t>
+        <w:t>. If this change does occur, there will be a message in the log about the change.</w:t>
       </w:r>
     </w:p>
     <w:p/>
     <w:p>
-      <w:pPr>
-        <w:pStyle w:val="Heading1"/>
-      </w:pPr>
-      <w:bookmarkStart w:id="68" w:name="_Toc113371933"/>
-      <w:r>
-        <w:t>WiNG Tech Dump File:</w:t>
-      </w:r>
-      <w:bookmarkEnd w:id="68"/>
-    </w:p>
+      <w:r>
+        <w:t xml:space="preserve">If any location already exists in XIQ with any of these names, the script will </w:t>
+      </w:r>
+      <w:r>
+        <w:t xml:space="preserve">try and </w:t>
+      </w:r>
+      <w:r>
+        <w:t>use that location even if the hierarchy above does not match.</w:t>
+      </w:r>
+      <w:r>
+        <w:t xml:space="preserve"> The script may also present you with options to change the location's name. </w:t>
+      </w:r>
+    </w:p>
+    <w:p/>
+    <w:p>
+      <w:r>
+        <w:rPr>
+          <w:b/>
+          <w:bCs/>
+        </w:rPr>
+        <w:t xml:space="preserve">&gt;Note: </w:t>
+      </w:r>
+      <w:r>
+        <w:t>Once Site groups, sites, and buildings are created in XIQ</w:t>
+      </w:r>
+      <w:r>
+        <w:t>, you can move</w:t>
+      </w:r>
+      <w:r>
+        <w:t xml:space="preserve"> them around</w:t>
+      </w:r>
+      <w:r>
+        <w:t xml:space="preserve"> if needed</w:t>
+      </w:r>
+      <w:r>
+        <w:t>.</w:t>
+      </w:r>
+    </w:p>
+    <w:p/>
     <w:p>
       <w:pPr>
         <w:pStyle w:val="Heading2"/>
       </w:pPr>
-      <w:bookmarkStart w:id="69" w:name="_Toc113371934"/>
-      <w:r>
-        <w:t>Information:</w:t>
-      </w:r>
-      <w:bookmarkEnd w:id="69"/>
-    </w:p>
-    <w:p>
-      <w:r>
-        <w:t xml:space="preserve">The XIQ_Wing_migrate.py script will use the rf-domain information from the tech dump file to create the needed location, building, and floors in XIQ. The script will replicate the WiNG rf-domain System tree hierarchy in XIQ. </w:t>
+      <w:bookmarkStart w:id="72" w:name="_Toc113371937"/>
+      <w:r>
+        <w:t>Floors:</w:t>
+      </w:r>
+      <w:bookmarkEnd w:id="72"/>
+    </w:p>
+    <w:p>
+      <w:r>
+        <w:t xml:space="preserve">Any floors created in an rf-domain will be added to XIQ. This config would be lines with </w:t>
+      </w:r>
+      <w:r>
+        <w:rPr>
+          <w:rStyle w:val="QuoteChar"/>
+        </w:rPr>
+        <w:t xml:space="preserve">layout area </w:t>
+      </w:r>
+      <w:proofErr w:type="spellStart"/>
+      <w:r>
+        <w:rPr>
+          <w:rStyle w:val="QuoteChar"/>
+        </w:rPr>
+        <w:t>xxxx</w:t>
+      </w:r>
+      <w:proofErr w:type="spellEnd"/>
+      <w:r>
+        <w:rPr>
+          <w:rStyle w:val="QuoteChar"/>
+        </w:rPr>
+        <w:t xml:space="preserve"> floor xxx </w:t>
+      </w:r>
+      <w:r>
+        <w:t xml:space="preserve">in the rf-domain. </w:t>
+      </w:r>
+      <w:r>
+        <w:t>The floor</w:t>
+      </w:r>
+      <w:r>
+        <w:t xml:space="preserve"> will also be created based on floors configured in any devices associated with the rf-domain. This config would be lines with </w:t>
+      </w:r>
+      <w:r>
+        <w:rPr>
+          <w:rStyle w:val="QuoteChar"/>
+        </w:rPr>
+        <w:t>floor “</w:t>
+      </w:r>
+      <w:proofErr w:type="spellStart"/>
+      <w:r>
+        <w:rPr>
+          <w:rStyle w:val="QuoteChar"/>
+        </w:rPr>
+        <w:t>xxxx</w:t>
+      </w:r>
+      <w:proofErr w:type="spellEnd"/>
+      <w:r>
+        <w:rPr>
+          <w:rStyle w:val="QuoteChar"/>
+        </w:rPr>
+        <w:t>”</w:t>
+      </w:r>
+      <w:r>
+        <w:t xml:space="preserve"> in the device config. If neither of these configurations </w:t>
+      </w:r>
+      <w:r>
+        <w:t>exists</w:t>
+      </w:r>
+      <w:r>
+        <w:t xml:space="preserve"> (floors not used in WiNG)</w:t>
+      </w:r>
+      <w:r>
+        <w:t>,</w:t>
+      </w:r>
+      <w:r>
+        <w:t xml:space="preserve"> then a </w:t>
+      </w:r>
+      <w:r>
+        <w:rPr>
+          <w:rStyle w:val="Strong"/>
+        </w:rPr>
+        <w:t>floor1</w:t>
+      </w:r>
+      <w:r>
+        <w:t xml:space="preserve"> will be created</w:t>
+      </w:r>
+      <w:r>
+        <w:t>,</w:t>
+      </w:r>
+      <w:r>
+        <w:t xml:space="preserve"> and all devices associated with the rf-domain will be placed there.</w:t>
       </w:r>
     </w:p>
     <w:p/>
     <w:p>
-      <w:r>
-        <w:t xml:space="preserve">If a location, building, or floor </w:t>
-      </w:r>
-      <w:r>
-        <w:t>exists</w:t>
-      </w:r>
-      <w:r>
-        <w:t xml:space="preserve"> in XIQ with the same name used in the WiNG Tech dump</w:t>
-      </w:r>
-      <w:r>
-        <w:t>,</w:t>
-      </w:r>
-      <w:r>
-        <w:t xml:space="preserve"> that location element will be used instead of creating a new element. </w:t>
-      </w:r>
-    </w:p>
-    <w:p/>
-    <w:p>
       <w:pPr>
         <w:pStyle w:val="Heading2"/>
       </w:pPr>
-      <w:bookmarkStart w:id="70" w:name="_Toc113371935"/>
-      <w:r>
-        <w:t>Buildings:</w:t>
-      </w:r>
-      <w:bookmarkEnd w:id="70"/>
-    </w:p>
-    <w:p>
-      <w:r>
-        <w:t xml:space="preserve">A building will be created in XIQ for each rf-domain </w:t>
-      </w:r>
-      <w:r>
-        <w:t>with</w:t>
-      </w:r>
-      <w:r>
-        <w:t xml:space="preserve"> </w:t>
-      </w:r>
-      <w:r>
-        <w:t>associated devices</w:t>
-      </w:r>
-      <w:r>
-        <w:t xml:space="preserve"> in the </w:t>
-      </w:r>
-      <w:r>
-        <w:t>tech dump</w:t>
-      </w:r>
-      <w:r>
-        <w:t xml:space="preserve">. If </w:t>
-      </w:r>
-      <w:r>
-        <w:t>no devices are</w:t>
-      </w:r>
-      <w:r>
-        <w:t xml:space="preserve"> associated with the rf-domain, that building (rf-domain) will not be created in XIQ.</w:t>
-      </w:r>
-    </w:p>
-    <w:p/>
-    <w:p>
-      <w:pPr>
-        <w:pStyle w:val="Heading2"/>
-      </w:pPr>
-      <w:bookmarkStart w:id="71" w:name="_Toc113371936"/>
-      <w:r>
-        <w:t>Locations:</w:t>
-      </w:r>
-      <w:bookmarkEnd w:id="71"/>
-    </w:p>
-    <w:p>
-      <w:r>
-        <w:t xml:space="preserve">Each element in the rf-domains tree-node will be created in XIQ following the same hierarchy as the tree-node. With </w:t>
-      </w:r>
-      <w:r>
-        <w:t xml:space="preserve">a </w:t>
-      </w:r>
-      <w:r>
-        <w:t xml:space="preserve">region under </w:t>
-      </w:r>
-      <w:r>
-        <w:t xml:space="preserve">the </w:t>
-      </w:r>
-      <w:r>
-        <w:t xml:space="preserve">country, </w:t>
-      </w:r>
-      <w:r>
-        <w:t xml:space="preserve">a </w:t>
-      </w:r>
-      <w:r>
-        <w:t xml:space="preserve">city under </w:t>
-      </w:r>
-      <w:r>
-        <w:t xml:space="preserve">the </w:t>
-      </w:r>
-      <w:r>
-        <w:t xml:space="preserve">region, and </w:t>
-      </w:r>
-      <w:r>
-        <w:t xml:space="preserve">a </w:t>
-      </w:r>
-      <w:r>
-        <w:t xml:space="preserve">campus under </w:t>
-      </w:r>
-      <w:r>
-        <w:t xml:space="preserve">the </w:t>
-      </w:r>
-      <w:r>
-        <w:t xml:space="preserve">city. The hierarchy remains true even if an element is not included in the </w:t>
-      </w:r>
-      <w:r>
-        <w:t>tree node</w:t>
-      </w:r>
-      <w:r>
-        <w:t>. For example</w:t>
-      </w:r>
-      <w:r>
-        <w:t>, the campus would be under the region if no city is defined</w:t>
-      </w:r>
-      <w:r>
-        <w:t xml:space="preserve">. </w:t>
-      </w:r>
-    </w:p>
-    <w:p/>
-    <w:p>
-      <w:r>
-        <w:t xml:space="preserve">In XIQ, each location will need to have its own unique name. This was not the case with WiNG. </w:t>
-      </w:r>
-      <w:r>
-        <w:t>The script will append the parent’s name to the child to handle this</w:t>
-      </w:r>
-      <w:r>
-        <w:t>. For example, if the same city name is used with different regions (or states) like Portland, Maine</w:t>
-      </w:r>
-      <w:r>
-        <w:t>,</w:t>
-      </w:r>
-      <w:r>
-        <w:t xml:space="preserve"> and Portland, Oregon, the first city in the config will remain unchanged</w:t>
-      </w:r>
-      <w:r>
-        <w:t>. The</w:t>
-      </w:r>
-      <w:r>
-        <w:t xml:space="preserve"> second city would become </w:t>
-      </w:r>
-      <w:proofErr w:type="spellStart"/>
-      <w:r>
-        <w:t>Portland_Oregon</w:t>
-      </w:r>
-      <w:proofErr w:type="spellEnd"/>
-      <w:r>
-        <w:t>. If this change does occur, there will be a message in the log about the change.</w:t>
-      </w:r>
-    </w:p>
-    <w:p/>
-    <w:p>
-      <w:r>
-        <w:t>If any location already exists in XIQ with any of these names, the script will use that location even if the hierarchy above does not match.</w:t>
-      </w:r>
-    </w:p>
-    <w:p/>
-    <w:p>
-      <w:pPr>
-        <w:pStyle w:val="Heading2"/>
-      </w:pPr>
-      <w:bookmarkStart w:id="72" w:name="_Toc113371937"/>
-      <w:r>
-        <w:t>Floors:</w:t>
-      </w:r>
-      <w:bookmarkEnd w:id="72"/>
-    </w:p>
-    <w:p>
-      <w:r>
-        <w:t xml:space="preserve">Any floors created in an rf-domain will be added to XIQ. This config would be lines with </w:t>
-      </w:r>
-      <w:r>
-        <w:rPr>
-          <w:rStyle w:val="QuoteChar"/>
-        </w:rPr>
-        <w:t xml:space="preserve">layout area </w:t>
-      </w:r>
-      <w:proofErr w:type="spellStart"/>
-      <w:r>
-        <w:rPr>
-          <w:rStyle w:val="QuoteChar"/>
-        </w:rPr>
-        <w:t>xxxx</w:t>
-      </w:r>
-      <w:proofErr w:type="spellEnd"/>
-      <w:r>
-        <w:rPr>
-          <w:rStyle w:val="QuoteChar"/>
-        </w:rPr>
-        <w:t xml:space="preserve"> floor xxx </w:t>
-      </w:r>
-      <w:r>
-        <w:t xml:space="preserve">in the rf-domain. </w:t>
-      </w:r>
-      <w:r>
-        <w:t>The floor</w:t>
-      </w:r>
-      <w:r>
-        <w:t xml:space="preserve"> will also be created based on floors configured in any devices associated with the rf-domain. This config would be lines with </w:t>
-      </w:r>
-      <w:r>
-        <w:rPr>
-          <w:rStyle w:val="QuoteChar"/>
-        </w:rPr>
-        <w:t>floor “</w:t>
-      </w:r>
-      <w:proofErr w:type="spellStart"/>
-      <w:r>
-        <w:rPr>
-          <w:rStyle w:val="QuoteChar"/>
-        </w:rPr>
-        <w:t>xxxx</w:t>
-      </w:r>
-      <w:proofErr w:type="spellEnd"/>
-      <w:r>
-        <w:rPr>
-          <w:rStyle w:val="QuoteChar"/>
-        </w:rPr>
-        <w:t>”</w:t>
-      </w:r>
-      <w:r>
-        <w:t xml:space="preserve"> in the device config. If neither of these configurations </w:t>
-      </w:r>
-      <w:r>
-        <w:t>exists</w:t>
-      </w:r>
-      <w:r>
-        <w:t xml:space="preserve"> (floors not used in WiNG)</w:t>
-      </w:r>
-      <w:r>
-        <w:t>,</w:t>
-      </w:r>
-      <w:r>
-        <w:t xml:space="preserve"> then a </w:t>
-      </w:r>
-      <w:r>
-        <w:rPr>
-          <w:rStyle w:val="Strong"/>
-        </w:rPr>
-        <w:t>floor1</w:t>
-      </w:r>
-      <w:r>
-        <w:t xml:space="preserve"> will be created</w:t>
-      </w:r>
-      <w:r>
-        <w:t>,</w:t>
-      </w:r>
-      <w:r>
-        <w:t xml:space="preserve"> and all devices associated with the rf-domain will be placed there.</w:t>
-      </w:r>
-    </w:p>
-    <w:p/>
-    <w:p>
-      <w:pPr>
-        <w:pStyle w:val="Heading2"/>
-      </w:pPr>
       <w:bookmarkStart w:id="73" w:name="_Toc113371938"/>
       <w:r>
-        <w:lastRenderedPageBreak/>
         <w:t>APs:</w:t>
       </w:r>
       <w:bookmarkEnd w:id="73"/>
@@ -6003,25 +6299,10 @@
     <w:p/>
     <w:p>
       <w:pPr>
-        <w:rPr>
-          <w:rFonts w:asciiTheme="majorHAnsi" w:eastAsiaTheme="majorEastAsia" w:hAnsiTheme="majorHAnsi" w:cstheme="majorBidi"/>
-          <w:b/>
-          <w:color w:val="7030A0"/>
-          <w:sz w:val="28"/>
-          <w:szCs w:val="32"/>
-        </w:rPr>
-      </w:pPr>
-      <w:r>
-        <w:br w:type="page"/>
-      </w:r>
-    </w:p>
-    <w:p>
-      <w:pPr>
         <w:pStyle w:val="Heading1"/>
       </w:pPr>
       <w:bookmarkStart w:id="74" w:name="_Toc113371939"/>
       <w:r>
-        <w:lastRenderedPageBreak/>
         <w:t>Running The Script:</w:t>
       </w:r>
       <w:bookmarkEnd w:id="74"/>
@@ -6486,87 +6767,14 @@
     </w:p>
     <w:p>
       <w:r>
-        <w:t>You will then be asked if you would like to preview the data gathered.</w:t>
-      </w:r>
-    </w:p>
-    <w:p>
-      <w:pPr>
-        <w:ind w:firstLine="720"/>
-      </w:pPr>
+        <w:t>You will then be asked if you would like to preview the data gathered</w:t>
+      </w:r>
       <w:r>
         <w:rPr>
           <w:noProof/>
         </w:rPr>
         <w:drawing>
-          <wp:anchor distT="0" distB="0" distL="114300" distR="114300" simplePos="0" relativeHeight="251679744" behindDoc="1" locked="0" layoutInCell="1" allowOverlap="1" wp14:anchorId="3FB4F398" wp14:editId="1BF1DEEB">
-            <wp:simplePos x="0" y="0"/>
-            <wp:positionH relativeFrom="column">
-              <wp:posOffset>3027045</wp:posOffset>
-            </wp:positionH>
-            <wp:positionV relativeFrom="paragraph">
-              <wp:posOffset>488950</wp:posOffset>
-            </wp:positionV>
-            <wp:extent cx="3321050" cy="3978275"/>
-            <wp:effectExtent l="0" t="0" r="0" b="0"/>
-            <wp:wrapTight wrapText="bothSides">
-              <wp:wrapPolygon edited="0">
-                <wp:start x="0" y="0"/>
-                <wp:lineTo x="0" y="21514"/>
-                <wp:lineTo x="21476" y="21514"/>
-                <wp:lineTo x="21476" y="0"/>
-                <wp:lineTo x="0" y="0"/>
-              </wp:wrapPolygon>
-            </wp:wrapTight>
-            <wp:docPr id="9" name="Picture 9" descr="Text&#10;&#10;Description automatically generated"/>
-            <wp:cNvGraphicFramePr>
-              <a:graphicFrameLocks xmlns:a="http://schemas.openxmlformats.org/drawingml/2006/main" noChangeAspect="1"/>
-            </wp:cNvGraphicFramePr>
-            <a:graphic xmlns:a="http://schemas.openxmlformats.org/drawingml/2006/main">
-              <a:graphicData uri="http://schemas.openxmlformats.org/drawingml/2006/picture">
-                <pic:pic xmlns:pic="http://schemas.openxmlformats.org/drawingml/2006/picture">
-                  <pic:nvPicPr>
-                    <pic:cNvPr id="7" name="Picture 7" descr="Text&#10;&#10;Description automatically generated"/>
-                    <pic:cNvPicPr/>
-                  </pic:nvPicPr>
-                  <pic:blipFill>
-                    <a:blip r:embed="rId15">
-                      <a:extLst>
-                        <a:ext uri="{28A0092B-C50C-407E-A947-70E740481C1C}">
-                          <a14:useLocalDpi xmlns:a14="http://schemas.microsoft.com/office/drawing/2010/main" val="0"/>
-                        </a:ext>
-                      </a:extLst>
-                    </a:blip>
-                    <a:stretch>
-                      <a:fillRect/>
-                    </a:stretch>
-                  </pic:blipFill>
-                  <pic:spPr>
-                    <a:xfrm>
-                      <a:off x="0" y="0"/>
-                      <a:ext cx="3321050" cy="3978275"/>
-                    </a:xfrm>
-                    <a:prstGeom prst="rect">
-                      <a:avLst/>
-                    </a:prstGeom>
-                  </pic:spPr>
-                </pic:pic>
-              </a:graphicData>
-            </a:graphic>
-            <wp14:sizeRelH relativeFrom="page">
-              <wp14:pctWidth>0</wp14:pctWidth>
-            </wp14:sizeRelH>
-            <wp14:sizeRelV relativeFrom="page">
-              <wp14:pctHeight>0</wp14:pctHeight>
-            </wp14:sizeRelV>
-          </wp:anchor>
-        </w:drawing>
-      </w:r>
-      <w:r>
-        <w:rPr>
-          <w:noProof/>
-        </w:rPr>
-        <w:drawing>
-          <wp:inline distT="0" distB="0" distL="0" distR="0" wp14:anchorId="2901A8E7" wp14:editId="3FB95CFE">
+          <wp:inline distT="0" distB="0" distL="0" distR="0" wp14:anchorId="7E5D3DE3" wp14:editId="5A1C26C6">
             <wp:extent cx="3914775" cy="488092"/>
             <wp:effectExtent l="0" t="0" r="0" b="0"/>
             <wp:docPr id="6" name="Picture 6" descr="Text&#10;&#10;Description automatically generated"/>
@@ -6581,7 +6789,7 @@
                     <pic:cNvPicPr/>
                   </pic:nvPicPr>
                   <pic:blipFill>
-                    <a:blip r:embed="rId16">
+                    <a:blip r:embed="rId18">
                       <a:extLst>
                         <a:ext uri="{28A0092B-C50C-407E-A947-70E740481C1C}">
                           <a14:useLocalDpi xmlns:a14="http://schemas.microsoft.com/office/drawing/2010/main" val="0"/>
@@ -6607,178 +6815,40 @@
           </wp:inline>
         </w:drawing>
       </w:r>
-    </w:p>
-    <w:p/>
-    <w:p>
-      <w:r>
-        <w:t xml:space="preserve">If you choose to preview, the script will print a </w:t>
-      </w:r>
-      <w:r>
-        <w:t>JSON-type</w:t>
-      </w:r>
-      <w:r>
-        <w:t xml:space="preserve"> file where you can see the </w:t>
-      </w:r>
-      <w:r>
-        <w:t>discovered hierarchy</w:t>
-      </w:r>
-      <w:r>
-        <w:t xml:space="preserve">. Here you can </w:t>
-      </w:r>
-      <w:r>
-        <w:t>see</w:t>
-      </w:r>
-      <w:r>
-        <w:t xml:space="preserve"> how the data will be added to XIQ. Buildings will be added under a BUILDINGS object.</w:t>
-      </w:r>
-      <w:r>
-        <w:t xml:space="preserve"> </w:t>
-      </w:r>
-      <w:r>
-        <w:t xml:space="preserve">Each building will be an object with a FLOORS object listing the floors associated </w:t>
-      </w:r>
-      <w:r>
-        <w:t>with</w:t>
-      </w:r>
-      <w:r>
-        <w:t xml:space="preserve"> it as well as the address of the building. You will also see the device count for each floor. </w:t>
-      </w:r>
-    </w:p>
-    <w:p/>
-    <w:p>
-      <w:bookmarkStart w:id="75" w:name="OLE_LINK43"/>
-      <w:bookmarkStart w:id="76" w:name="OLE_LINK44"/>
-      <w:r>
-        <w:t xml:space="preserve">Once </w:t>
-      </w:r>
-      <w:r>
-        <w:t>complete,</w:t>
-      </w:r>
-      <w:r>
-        <w:t xml:space="preserve"> </w:t>
-      </w:r>
-      <w:bookmarkEnd w:id="75"/>
-      <w:bookmarkEnd w:id="76"/>
-      <w:r>
-        <w:t xml:space="preserve">the script will ask for </w:t>
-      </w:r>
-      <w:r>
-        <w:t>your XIQ username and password.</w:t>
-      </w:r>
-      <w:r>
-        <w:t xml:space="preserve"> </w:t>
-      </w:r>
-    </w:p>
-    <w:p>
-      <w:pPr>
-        <w:pStyle w:val="ListParagraph"/>
-        <w:numPr>
-          <w:ilvl w:val="0"/>
-          <w:numId w:val="4"/>
-        </w:numPr>
-        <w:rPr>
-          <w:b/>
-          <w:bCs/>
-        </w:rPr>
-      </w:pPr>
-      <w:bookmarkStart w:id="77" w:name="OLE_LINK25"/>
-      <w:bookmarkStart w:id="78" w:name="OLE_LINK26"/>
-      <w:r>
-        <w:rPr>
-          <w:b/>
-          <w:bCs/>
-        </w:rPr>
-        <w:t>Note:</w:t>
-      </w:r>
-      <w:r>
-        <w:rPr>
-          <w:b/>
-          <w:bCs/>
-        </w:rPr>
-        <w:t xml:space="preserve"> </w:t>
-      </w:r>
-      <w:r>
-        <w:t xml:space="preserve">The User account will need </w:t>
-      </w:r>
-      <w:r>
-        <w:t>an administrator role</w:t>
-      </w:r>
-      <w:r>
-        <w:t xml:space="preserve"> to create the location, buildings, and floors.</w:t>
-      </w:r>
-    </w:p>
-    <w:p>
-      <w:pPr>
-        <w:pStyle w:val="ListParagraph"/>
-        <w:numPr>
-          <w:ilvl w:val="0"/>
-          <w:numId w:val="4"/>
-        </w:numPr>
-        <w:rPr>
-          <w:b/>
-          <w:bCs/>
-        </w:rPr>
-      </w:pPr>
-      <w:r>
-        <w:rPr>
-          <w:b/>
-          <w:bCs/>
-        </w:rPr>
-        <w:t xml:space="preserve">Note: </w:t>
-      </w:r>
-      <w:r>
-        <w:t xml:space="preserve">If an API access token is added to the script, the script will bypass asking for your XIQ username and password and </w:t>
-      </w:r>
-      <w:r>
-        <w:t>create</w:t>
-      </w:r>
-      <w:r>
-        <w:t xml:space="preserve"> the Location elements.</w:t>
-      </w:r>
-    </w:p>
-    <w:p>
-      <w:pPr>
-        <w:pStyle w:val="Heading3"/>
-      </w:pPr>
-      <w:bookmarkStart w:id="79" w:name="_Toc100924598"/>
-      <w:bookmarkEnd w:id="77"/>
-      <w:bookmarkEnd w:id="78"/>
-    </w:p>
-    <w:p>
-      <w:pPr>
-        <w:pStyle w:val="Heading3"/>
-      </w:pPr>
-    </w:p>
-    <w:p>
-      <w:pPr>
-        <w:pStyle w:val="Heading3"/>
-      </w:pPr>
-      <w:bookmarkStart w:id="80" w:name="_Toc113371940"/>
+      <w:r>
+        <w:t>.</w:t>
+      </w:r>
+    </w:p>
+    <w:p>
+      <w:pPr>
+        <w:ind w:firstLine="720"/>
+      </w:pPr>
       <w:r>
         <w:rPr>
           <w:noProof/>
         </w:rPr>
+        <w:lastRenderedPageBreak/>
         <w:drawing>
-          <wp:anchor distT="0" distB="0" distL="114300" distR="114300" simplePos="0" relativeHeight="251676672" behindDoc="1" locked="0" layoutInCell="1" allowOverlap="1" wp14:anchorId="45314328" wp14:editId="0DEA28EE">
+          <wp:anchor distT="0" distB="0" distL="114300" distR="114300" simplePos="0" relativeHeight="251679744" behindDoc="1" locked="0" layoutInCell="1" allowOverlap="1" wp14:anchorId="3FB4F398" wp14:editId="05525ED4">
             <wp:simplePos x="0" y="0"/>
             <wp:positionH relativeFrom="column">
-              <wp:posOffset>3961456</wp:posOffset>
+              <wp:posOffset>3400425</wp:posOffset>
             </wp:positionH>
             <wp:positionV relativeFrom="paragraph">
-              <wp:posOffset>85862</wp:posOffset>
+              <wp:posOffset>486410</wp:posOffset>
             </wp:positionV>
-            <wp:extent cx="2045227" cy="2255108"/>
-            <wp:effectExtent l="0" t="0" r="0" b="5715"/>
+            <wp:extent cx="2577465" cy="3978275"/>
+            <wp:effectExtent l="0" t="0" r="635" b="0"/>
             <wp:wrapTight wrapText="bothSides">
               <wp:wrapPolygon edited="0">
                 <wp:start x="0" y="0"/>
-                <wp:lineTo x="0" y="21533"/>
-                <wp:lineTo x="21466" y="21533"/>
-                <wp:lineTo x="21466" y="0"/>
+                <wp:lineTo x="0" y="21514"/>
+                <wp:lineTo x="21499" y="21514"/>
+                <wp:lineTo x="21499" y="0"/>
                 <wp:lineTo x="0" y="0"/>
               </wp:wrapPolygon>
             </wp:wrapTight>
-            <wp:docPr id="10" name="Picture 10" descr="Text&#10;&#10;Description automatically generated"/>
+            <wp:docPr id="9" name="Picture 9"/>
             <wp:cNvGraphicFramePr>
               <a:graphicFrameLocks xmlns:a="http://schemas.openxmlformats.org/drawingml/2006/main" noChangeAspect="1"/>
             </wp:cNvGraphicFramePr>
@@ -6786,11 +6856,11 @@
               <a:graphicData uri="http://schemas.openxmlformats.org/drawingml/2006/picture">
                 <pic:pic xmlns:pic="http://schemas.openxmlformats.org/drawingml/2006/picture">
                   <pic:nvPicPr>
-                    <pic:cNvPr id="2" name="Picture 2" descr="Text&#10;&#10;Description automatically generated"/>
+                    <pic:cNvPr id="9" name="Picture 9"/>
                     <pic:cNvPicPr/>
                   </pic:nvPicPr>
                   <pic:blipFill>
-                    <a:blip r:embed="rId17">
+                    <a:blip r:embed="rId19" cstate="print">
                       <a:extLst>
                         <a:ext uri="{28A0092B-C50C-407E-A947-70E740481C1C}">
                           <a14:useLocalDpi xmlns:a14="http://schemas.microsoft.com/office/drawing/2010/main" val="0"/>
@@ -6804,7 +6874,7 @@
                   <pic:spPr>
                     <a:xfrm>
                       <a:off x="0" y="0"/>
-                      <a:ext cx="2045227" cy="2255108"/>
+                      <a:ext cx="2577465" cy="3978275"/>
                     </a:xfrm>
                     <a:prstGeom prst="rect">
                       <a:avLst/>
@@ -6822,53 +6892,66 @@
           </wp:anchor>
         </w:drawing>
       </w:r>
-      <w:r>
-        <w:t>Locations, buildings, floors &amp; floorplans</w:t>
-      </w:r>
-      <w:bookmarkEnd w:id="79"/>
-      <w:bookmarkEnd w:id="80"/>
-    </w:p>
-    <w:p>
-      <w:pPr>
-        <w:rPr>
-          <w:shd w:val="clear" w:color="auto" w:fill="FFFFFF"/>
-        </w:rPr>
-      </w:pPr>
-      <w:r>
-        <w:rPr>
-          <w:shd w:val="clear" w:color="auto" w:fill="FFFFFF"/>
-        </w:rPr>
-        <w:t>Messages will appear in the terminal window as locations, buildings, and floors are created</w:t>
-      </w:r>
-      <w:r>
-        <w:rPr>
-          <w:shd w:val="clear" w:color="auto" w:fill="FFFFFF"/>
-        </w:rPr>
-        <w:t>. If a location exists with the same name</w:t>
-      </w:r>
-      <w:r>
-        <w:rPr>
-          <w:shd w:val="clear" w:color="auto" w:fill="FFFFFF"/>
-        </w:rPr>
-        <w:t>,</w:t>
-      </w:r>
-      <w:r>
-        <w:rPr>
-          <w:shd w:val="clear" w:color="auto" w:fill="FFFFFF"/>
-        </w:rPr>
-        <w:t xml:space="preserve"> a message will be displayed that the </w:t>
-      </w:r>
-      <w:r>
-        <w:rPr>
-          <w:shd w:val="clear" w:color="auto" w:fill="FFFFFF"/>
-        </w:rPr>
-        <w:t>location</w:t>
-      </w:r>
-      <w:r>
-        <w:rPr>
-          <w:shd w:val="clear" w:color="auto" w:fill="FFFFFF"/>
-        </w:rPr>
-        <w:t xml:space="preserve"> was found and will be used.</w:t>
+    </w:p>
+    <w:p/>
+    <w:p>
+      <w:r>
+        <w:t xml:space="preserve">If you choose to preview, the script will print a </w:t>
+      </w:r>
+      <w:r>
+        <w:t>JSON-type</w:t>
+      </w:r>
+      <w:r>
+        <w:t xml:space="preserve"> file where you can see the </w:t>
+      </w:r>
+      <w:r>
+        <w:t>discovered hierarchy</w:t>
+      </w:r>
+      <w:r>
+        <w:t xml:space="preserve">. Here you can </w:t>
+      </w:r>
+      <w:r>
+        <w:t>see</w:t>
+      </w:r>
+      <w:r>
+        <w:t xml:space="preserve"> how the data will be added to XIQ. Buildings will be added under a BUILDINGS object.</w:t>
+      </w:r>
+      <w:r>
+        <w:t xml:space="preserve"> </w:t>
+      </w:r>
+      <w:r>
+        <w:t xml:space="preserve">Each building will be an object with a FLOORS object listing the floors associated </w:t>
+      </w:r>
+      <w:r>
+        <w:t>with</w:t>
+      </w:r>
+      <w:r>
+        <w:t xml:space="preserve"> it as well as the address of the building. You will also see the device count for each floor. </w:t>
+      </w:r>
+    </w:p>
+    <w:p/>
+    <w:p>
+      <w:bookmarkStart w:id="75" w:name="OLE_LINK43"/>
+      <w:bookmarkStart w:id="76" w:name="OLE_LINK44"/>
+      <w:r>
+        <w:t xml:space="preserve">Once </w:t>
+      </w:r>
+      <w:r>
+        <w:t>complete,</w:t>
+      </w:r>
+      <w:r>
+        <w:t xml:space="preserve"> </w:t>
+      </w:r>
+      <w:bookmarkEnd w:id="75"/>
+      <w:bookmarkEnd w:id="76"/>
+      <w:r>
+        <w:t xml:space="preserve">the script will ask for </w:t>
+      </w:r>
+      <w:r>
+        <w:t>your XIQ username and password.</w:t>
+      </w:r>
+      <w:r>
+        <w:t xml:space="preserve"> </w:t>
       </w:r>
     </w:p>
     <w:p>
@@ -6878,56 +6961,35 @@
           <w:ilvl w:val="0"/>
           <w:numId w:val="4"/>
         </w:numPr>
-      </w:pPr>
-      <w:r>
         <w:rPr>
           <w:b/>
           <w:bCs/>
-          <w:shd w:val="clear" w:color="auto" w:fill="F0F0F0"/>
-        </w:rPr>
-        <w:t>Note</w:t>
-      </w:r>
-      <w:r>
-        <w:rPr>
-          <w:shd w:val="clear" w:color="auto" w:fill="F0F0F0"/>
-        </w:rPr>
-        <w:t xml:space="preserve">: XIQ requires each location and building </w:t>
-      </w:r>
-      <w:r>
-        <w:rPr>
-          <w:shd w:val="clear" w:color="auto" w:fill="F0F0F0"/>
-        </w:rPr>
-        <w:t xml:space="preserve">to </w:t>
-      </w:r>
-      <w:r>
-        <w:rPr>
-          <w:shd w:val="clear" w:color="auto" w:fill="F0F0F0"/>
-        </w:rPr>
-        <w:t xml:space="preserve">have </w:t>
-      </w:r>
-      <w:r>
-        <w:rPr>
-          <w:shd w:val="clear" w:color="auto" w:fill="F0F0F0"/>
-        </w:rPr>
-        <w:t>a</w:t>
-      </w:r>
-      <w:r>
-        <w:rPr>
-          <w:shd w:val="clear" w:color="auto" w:fill="F0F0F0"/>
-        </w:rPr>
-        <w:t xml:space="preserve"> unique name. Floors within a building also </w:t>
-      </w:r>
-      <w:r>
-        <w:rPr>
-          <w:shd w:val="clear" w:color="auto" w:fill="F0F0F0"/>
-        </w:rPr>
-        <w:t>must</w:t>
-      </w:r>
-      <w:r>
-        <w:rPr>
-          <w:shd w:val="clear" w:color="auto" w:fill="F0F0F0"/>
-        </w:rPr>
-        <w:t xml:space="preserve"> have their unique name.</w:t>
+        </w:rPr>
+      </w:pPr>
+      <w:bookmarkStart w:id="77" w:name="OLE_LINK25"/>
+      <w:bookmarkStart w:id="78" w:name="OLE_LINK26"/>
+      <w:r>
+        <w:rPr>
+          <w:b/>
+          <w:bCs/>
+        </w:rPr>
+        <w:t>Note:</w:t>
+      </w:r>
+      <w:r>
+        <w:rPr>
+          <w:b/>
+          <w:bCs/>
+        </w:rPr>
+        <w:t xml:space="preserve"> </w:t>
+      </w:r>
+      <w:r>
+        <w:t xml:space="preserve">The User account will need </w:t>
+      </w:r>
+      <w:r>
+        <w:t>an administrator role</w:t>
+      </w:r>
+      <w:r>
+        <w:t xml:space="preserve"> to create the location, buildings, and floors.</w:t>
       </w:r>
     </w:p>
     <w:p>
@@ -6937,19 +6999,335 @@
           <w:ilvl w:val="0"/>
           <w:numId w:val="4"/>
         </w:numPr>
-      </w:pPr>
-      <w:r>
         <w:rPr>
           <w:b/>
           <w:bCs/>
         </w:rPr>
-        <w:t>Note</w:t>
-      </w:r>
+      </w:pPr>
       <w:r>
         <w:rPr>
           <w:b/>
           <w:bCs/>
         </w:rPr>
+        <w:t xml:space="preserve">Note: </w:t>
+      </w:r>
+      <w:r>
+        <w:t xml:space="preserve">If an API access token is added to the script, the script will bypass asking for your XIQ username and password and </w:t>
+      </w:r>
+      <w:r>
+        <w:t>create</w:t>
+      </w:r>
+      <w:r>
+        <w:t xml:space="preserve"> the Location elements.</w:t>
+      </w:r>
+    </w:p>
+    <w:p>
+      <w:pPr>
+        <w:pStyle w:val="Heading3"/>
+      </w:pPr>
+      <w:bookmarkStart w:id="79" w:name="_Toc100924598"/>
+      <w:bookmarkEnd w:id="77"/>
+      <w:bookmarkEnd w:id="78"/>
+    </w:p>
+    <w:p>
+      <w:pPr>
+        <w:pStyle w:val="Heading3"/>
+      </w:pPr>
+    </w:p>
+    <w:p>
+      <w:pPr>
+        <w:pStyle w:val="Heading3"/>
+      </w:pPr>
+      <w:bookmarkStart w:id="80" w:name="_Toc113371940"/>
+      <w:r>
+        <w:t>Site</w:t>
+      </w:r>
+      <w:r>
+        <w:t xml:space="preserve"> Groups, sites</w:t>
+      </w:r>
+      <w:r>
+        <w:t>, buildings, floors &amp; floorplans</w:t>
+      </w:r>
+      <w:bookmarkEnd w:id="79"/>
+      <w:bookmarkEnd w:id="80"/>
+    </w:p>
+    <w:p>
+      <w:pPr>
+        <w:rPr>
+          <w:shd w:val="clear" w:color="auto" w:fill="FFFFFF"/>
+        </w:rPr>
+      </w:pPr>
+      <w:r>
+        <w:rPr>
+          <w:noProof/>
+        </w:rPr>
+        <w:drawing>
+          <wp:anchor distT="0" distB="0" distL="114300" distR="114300" simplePos="0" relativeHeight="251676672" behindDoc="1" locked="0" layoutInCell="1" allowOverlap="1" wp14:anchorId="45314328" wp14:editId="640DED38">
+            <wp:simplePos x="0" y="0"/>
+            <wp:positionH relativeFrom="column">
+              <wp:posOffset>3959225</wp:posOffset>
+            </wp:positionH>
+            <wp:positionV relativeFrom="paragraph">
+              <wp:posOffset>97336</wp:posOffset>
+            </wp:positionV>
+            <wp:extent cx="2044700" cy="1494790"/>
+            <wp:effectExtent l="0" t="0" r="0" b="3810"/>
+            <wp:wrapTight wrapText="bothSides">
+              <wp:wrapPolygon edited="0">
+                <wp:start x="0" y="0"/>
+                <wp:lineTo x="0" y="21472"/>
+                <wp:lineTo x="21466" y="21472"/>
+                <wp:lineTo x="21466" y="0"/>
+                <wp:lineTo x="0" y="0"/>
+              </wp:wrapPolygon>
+            </wp:wrapTight>
+            <wp:docPr id="10" name="Picture 10"/>
+            <wp:cNvGraphicFramePr>
+              <a:graphicFrameLocks xmlns:a="http://schemas.openxmlformats.org/drawingml/2006/main" noChangeAspect="1"/>
+            </wp:cNvGraphicFramePr>
+            <a:graphic xmlns:a="http://schemas.openxmlformats.org/drawingml/2006/main">
+              <a:graphicData uri="http://schemas.openxmlformats.org/drawingml/2006/picture">
+                <pic:pic xmlns:pic="http://schemas.openxmlformats.org/drawingml/2006/picture">
+                  <pic:nvPicPr>
+                    <pic:cNvPr id="10" name="Picture 10"/>
+                    <pic:cNvPicPr/>
+                  </pic:nvPicPr>
+                  <pic:blipFill>
+                    <a:blip r:embed="rId20">
+                      <a:extLst>
+                        <a:ext uri="{28A0092B-C50C-407E-A947-70E740481C1C}">
+                          <a14:useLocalDpi xmlns:a14="http://schemas.microsoft.com/office/drawing/2010/main" val="0"/>
+                        </a:ext>
+                      </a:extLst>
+                    </a:blip>
+                    <a:stretch>
+                      <a:fillRect/>
+                    </a:stretch>
+                  </pic:blipFill>
+                  <pic:spPr>
+                    <a:xfrm>
+                      <a:off x="0" y="0"/>
+                      <a:ext cx="2044700" cy="1494790"/>
+                    </a:xfrm>
+                    <a:prstGeom prst="rect">
+                      <a:avLst/>
+                    </a:prstGeom>
+                  </pic:spPr>
+                </pic:pic>
+              </a:graphicData>
+            </a:graphic>
+            <wp14:sizeRelH relativeFrom="page">
+              <wp14:pctWidth>0</wp14:pctWidth>
+            </wp14:sizeRelH>
+            <wp14:sizeRelV relativeFrom="page">
+              <wp14:pctHeight>0</wp14:pctHeight>
+            </wp14:sizeRelV>
+          </wp:anchor>
+        </w:drawing>
+      </w:r>
+      <w:r>
+        <w:rPr>
+          <w:shd w:val="clear" w:color="auto" w:fill="FFFFFF"/>
+        </w:rPr>
+        <w:t xml:space="preserve">Messages will appear in the terminal window as </w:t>
+      </w:r>
+      <w:r>
+        <w:rPr>
+          <w:shd w:val="clear" w:color="auto" w:fill="FFFFFF"/>
+        </w:rPr>
+        <w:t>site groups, sites</w:t>
+      </w:r>
+      <w:r>
+        <w:rPr>
+          <w:shd w:val="clear" w:color="auto" w:fill="FFFFFF"/>
+        </w:rPr>
+        <w:t>, buildings, and floors are created</w:t>
+      </w:r>
+      <w:r>
+        <w:rPr>
+          <w:shd w:val="clear" w:color="auto" w:fill="FFFFFF"/>
+        </w:rPr>
+        <w:t xml:space="preserve">. </w:t>
+      </w:r>
+    </w:p>
+    <w:p>
+      <w:pPr>
+        <w:rPr>
+          <w:shd w:val="clear" w:color="auto" w:fill="FFFFFF"/>
+        </w:rPr>
+      </w:pPr>
+      <w:r>
+        <w:rPr>
+          <w:shd w:val="clear" w:color="auto" w:fill="FFFFFF"/>
+        </w:rPr>
+        <w:t xml:space="preserve">The script will first check if a building exists with the same name. </w:t>
+      </w:r>
+      <w:r>
+        <w:rPr>
+          <w:shd w:val="clear" w:color="auto" w:fill="FFFFFF"/>
+        </w:rPr>
+        <w:t>If that building (rf-domain) exists in XIQ</w:t>
+      </w:r>
+      <w:r>
+        <w:rPr>
+          <w:shd w:val="clear" w:color="auto" w:fill="FFFFFF"/>
+        </w:rPr>
+        <w:t>,</w:t>
+      </w:r>
+      <w:r>
+        <w:rPr>
+          <w:shd w:val="clear" w:color="auto" w:fill="FFFFFF"/>
+        </w:rPr>
+        <w:t xml:space="preserve"> the script will use that building and ignore the location hierarchy. </w:t>
+      </w:r>
+    </w:p>
+    <w:p>
+      <w:pPr>
+        <w:rPr>
+          <w:shd w:val="clear" w:color="auto" w:fill="FFFFFF"/>
+        </w:rPr>
+      </w:pPr>
+      <w:r>
+        <w:rPr>
+          <w:shd w:val="clear" w:color="auto" w:fill="FFFFFF"/>
+        </w:rPr>
+        <w:t xml:space="preserve">If the building does not exist, the script will </w:t>
+      </w:r>
+      <w:r>
+        <w:rPr>
+          <w:shd w:val="clear" w:color="auto" w:fill="FFFFFF"/>
+        </w:rPr>
+        <w:t>check if a site with the sam</w:t>
+      </w:r>
+      <w:r>
+        <w:rPr>
+          <w:shd w:val="clear" w:color="auto" w:fill="FFFFFF"/>
+        </w:rPr>
+        <w:t>e name exists. If so</w:t>
+      </w:r>
+      <w:r>
+        <w:rPr>
+          <w:shd w:val="clear" w:color="auto" w:fill="FFFFFF"/>
+        </w:rPr>
+        <w:t>, the script will create the building (rf-domain) under the existing site,</w:t>
+      </w:r>
+      <w:r>
+        <w:rPr>
+          <w:shd w:val="clear" w:color="auto" w:fill="FFFFFF"/>
+        </w:rPr>
+        <w:t xml:space="preserve"> ignoring any other elements of the tree-node.</w:t>
+      </w:r>
+    </w:p>
+    <w:p>
+      <w:pPr>
+        <w:rPr>
+          <w:shd w:val="clear" w:color="auto" w:fill="FFFFFF"/>
+        </w:rPr>
+      </w:pPr>
+      <w:r>
+        <w:rPr>
+          <w:shd w:val="clear" w:color="auto" w:fill="FFFFFF"/>
+        </w:rPr>
+        <w:t xml:space="preserve">If the site is not found the script will attempt </w:t>
+      </w:r>
+      <w:r>
+        <w:rPr>
+          <w:shd w:val="clear" w:color="auto" w:fill="FFFFFF"/>
+        </w:rPr>
+        <w:t>to check Site Groups following the hierarchy, if they are not found the script will attempt to create the site groups. Once completed the script will proceed with creating the site and building.</w:t>
+      </w:r>
+    </w:p>
+    <w:p>
+      <w:pPr>
+        <w:pStyle w:val="ListParagraph"/>
+        <w:numPr>
+          <w:ilvl w:val="0"/>
+          <w:numId w:val="4"/>
+        </w:numPr>
+      </w:pPr>
+      <w:r>
+        <w:rPr>
+          <w:b/>
+          <w:bCs/>
+          <w:shd w:val="clear" w:color="auto" w:fill="F0F0F0"/>
+        </w:rPr>
+        <w:t>Note</w:t>
+      </w:r>
+      <w:r>
+        <w:rPr>
+          <w:shd w:val="clear" w:color="auto" w:fill="F0F0F0"/>
+        </w:rPr>
+        <w:t xml:space="preserve">: XIQ requires each </w:t>
+      </w:r>
+      <w:r>
+        <w:rPr>
+          <w:shd w:val="clear" w:color="auto" w:fill="F0F0F0"/>
+        </w:rPr>
+        <w:t>site group, site,</w:t>
+      </w:r>
+      <w:r>
+        <w:rPr>
+          <w:shd w:val="clear" w:color="auto" w:fill="F0F0F0"/>
+        </w:rPr>
+        <w:t xml:space="preserve"> and building </w:t>
+      </w:r>
+      <w:r>
+        <w:rPr>
+          <w:shd w:val="clear" w:color="auto" w:fill="F0F0F0"/>
+        </w:rPr>
+        <w:t xml:space="preserve">to </w:t>
+      </w:r>
+      <w:r>
+        <w:rPr>
+          <w:shd w:val="clear" w:color="auto" w:fill="F0F0F0"/>
+        </w:rPr>
+        <w:t xml:space="preserve">have </w:t>
+      </w:r>
+      <w:r>
+        <w:rPr>
+          <w:shd w:val="clear" w:color="auto" w:fill="F0F0F0"/>
+        </w:rPr>
+        <w:t>a</w:t>
+      </w:r>
+      <w:r>
+        <w:rPr>
+          <w:shd w:val="clear" w:color="auto" w:fill="F0F0F0"/>
+        </w:rPr>
+        <w:t xml:space="preserve"> unique name. Floors within a building also </w:t>
+      </w:r>
+      <w:r>
+        <w:rPr>
+          <w:shd w:val="clear" w:color="auto" w:fill="F0F0F0"/>
+        </w:rPr>
+        <w:t>must</w:t>
+      </w:r>
+      <w:r>
+        <w:rPr>
+          <w:shd w:val="clear" w:color="auto" w:fill="F0F0F0"/>
+        </w:rPr>
+        <w:t xml:space="preserve"> have their unique name.</w:t>
+      </w:r>
+    </w:p>
+    <w:p>
+      <w:pPr>
+        <w:pStyle w:val="ListParagraph"/>
+        <w:numPr>
+          <w:ilvl w:val="0"/>
+          <w:numId w:val="4"/>
+        </w:numPr>
+      </w:pPr>
+      <w:r>
+        <w:rPr>
+          <w:b/>
+          <w:bCs/>
+        </w:rPr>
+        <w:t>Note</w:t>
+      </w:r>
+      <w:r>
+        <w:rPr>
+          <w:b/>
+          <w:bCs/>
+        </w:rPr>
         <w:t xml:space="preserve">: </w:t>
       </w:r>
       <w:r>
@@ -6959,55 +7337,35 @@
         <w:t>,</w:t>
       </w:r>
       <w:r>
-        <w:t xml:space="preserve"> the script </w:t>
-      </w:r>
-      <w:r>
-        <w:t>must</w:t>
-      </w:r>
-      <w:r>
-        <w:t xml:space="preserve"> collect the whole location tree from XIQ to validate if a location, building, or floor </w:t>
-      </w:r>
-      <w:r>
-        <w:t>exists</w:t>
-      </w:r>
-      <w:r>
-        <w:t>. The script does this recursively</w:t>
-      </w:r>
-      <w:r>
-        <w:t>,</w:t>
-      </w:r>
-      <w:r>
-        <w:t xml:space="preserve"> so the script could take a long time</w:t>
-      </w:r>
-      <w:r>
-        <w:t>,</w:t>
-      </w:r>
-      <w:r>
-        <w:t xml:space="preserve"> depending on the size of the location tree. There is a feature request open to be able to search for a location by name. Once </w:t>
-      </w:r>
-      <w:r>
-        <w:t>API is available, the</w:t>
-      </w:r>
-      <w:r>
-        <w:t xml:space="preserve"> script will be updated to leverage that API call and speed up this process</w:t>
-      </w:r>
-      <w:r>
-        <w:t>.</w:t>
+        <w:t xml:space="preserve"> </w:t>
+      </w:r>
+      <w:r>
+        <w:t xml:space="preserve">the </w:t>
+      </w:r>
+      <w:r>
+        <w:t xml:space="preserve">script does </w:t>
+      </w:r>
+      <w:r>
+        <w:t xml:space="preserve">not collect the whole location tree. If the script tries to create </w:t>
+      </w:r>
+      <w:r>
+        <w:t>a site group or site</w:t>
+      </w:r>
+      <w:r>
+        <w:t xml:space="preserve"> and a duplicate name is detected</w:t>
+      </w:r>
+      <w:r>
+        <w:t xml:space="preserve"> for a different element type</w:t>
+      </w:r>
+      <w:r>
+        <w:t xml:space="preserve">, the script will prompt for a new name for the element. </w:t>
       </w:r>
     </w:p>
     <w:p/>
     <w:p>
       <w:r>
-        <w:t xml:space="preserve">All Locations will be created first, followed by all </w:t>
-      </w:r>
-      <w:r>
-        <w:t>buildings</w:t>
-      </w:r>
-      <w:r>
-        <w:t xml:space="preserve"> and</w:t>
-      </w:r>
-      <w:r>
-        <w:t xml:space="preserve"> floors.</w:t>
+        <w:lastRenderedPageBreak/>
+        <w:t>Once all buildings are found or created, the script will create all the floor elements.</w:t>
       </w:r>
     </w:p>
     <w:p/>
@@ -7040,7 +7398,7 @@
                     <pic:cNvPicPr/>
                   </pic:nvPicPr>
                   <pic:blipFill>
-                    <a:blip r:embed="rId18">
+                    <a:blip r:embed="rId21">
                       <a:extLst>
                         <a:ext uri="{28A0092B-C50C-407E-A947-70E740481C1C}">
                           <a14:useLocalDpi xmlns:a14="http://schemas.microsoft.com/office/drawing/2010/main" val="0"/>
@@ -7164,7 +7522,7 @@
                     <pic:cNvPicPr/>
                   </pic:nvPicPr>
                   <pic:blipFill>
-                    <a:blip r:embed="rId19">
+                    <a:blip r:embed="rId22">
                       <a:extLst>
                         <a:ext uri="{28A0092B-C50C-407E-A947-70E740481C1C}">
                           <a14:useLocalDpi xmlns:a14="http://schemas.microsoft.com/office/drawing/2010/main" val="0"/>
@@ -7489,7 +7847,7 @@
                     <pic:cNvPicPr/>
                   </pic:nvPicPr>
                   <pic:blipFill>
-                    <a:blip r:embed="rId20">
+                    <a:blip r:embed="rId23">
                       <a:extLst>
                         <a:ext uri="{28A0092B-C50C-407E-A947-70E740481C1C}">
                           <a14:useLocalDpi xmlns:a14="http://schemas.microsoft.com/office/drawing/2010/main" val="0"/>
@@ -7774,6 +8132,7 @@
       <w:bookmarkStart w:id="86" w:name="_Toc100924602"/>
       <w:bookmarkStart w:id="87" w:name="_Toc113371943"/>
       <w:r>
+        <w:lastRenderedPageBreak/>
         <w:t>Log File</w:t>
       </w:r>
       <w:bookmarkEnd w:id="86"/>
@@ -7821,7 +8180,7 @@
                     <pic:cNvPicPr/>
                   </pic:nvPicPr>
                   <pic:blipFill>
-                    <a:blip r:embed="rId21" cstate="print">
+                    <a:blip r:embed="rId24" cstate="print">
                       <a:extLst>
                         <a:ext uri="{28A0092B-C50C-407E-A947-70E740481C1C}">
                           <a14:useLocalDpi xmlns:a14="http://schemas.microsoft.com/office/drawing/2010/main" val="0"/>
@@ -7855,9 +8214,9 @@
       </w:pPr>
     </w:p>
     <w:sectPr>
-      <w:headerReference w:type="default" r:id="rId22"/>
-      <w:footerReference w:type="even" r:id="rId23"/>
-      <w:footerReference w:type="default" r:id="rId24"/>
+      <w:headerReference w:type="default" r:id="rId25"/>
+      <w:footerReference w:type="even" r:id="rId26"/>
+      <w:footerReference w:type="default" r:id="rId27"/>
       <w:pgSz w:w="12240" w:h="15840"/>
       <w:pgMar w:top="1440" w:right="1440" w:bottom="1440" w:left="1440" w:header="576" w:footer="432" w:gutter="0"/>
       <w:cols w:space="720"/>
@@ -7900,6 +8259,11 @@
         <w:docPartUnique/>
       </w:docPartObj>
     </w:sdtPr>
+    <w:sdtEndPr>
+      <w:rPr>
+        <w:rStyle w:val="PageNumber"/>
+      </w:rPr>
+    </w:sdtEndPr>
     <w:sdtContent>
       <w:p>
         <w:pPr>
@@ -7952,6 +8316,11 @@
         <w:docPartUnique/>
       </w:docPartObj>
     </w:sdtPr>
+    <w:sdtEndPr>
+      <w:rPr>
+        <w:rStyle w:val="PageNumber"/>
+      </w:rPr>
+    </w:sdtEndPr>
     <w:sdtContent>
       <w:p>
         <w:pPr>
@@ -9348,6 +9717,7 @@
   <w:style w:type="character" w:default="1" w:styleId="DefaultParagraphFont">
     <w:name w:val="Default Paragraph Font"/>
     <w:uiPriority w:val="1"/>
+    <w:semiHidden/>
     <w:unhideWhenUsed/>
   </w:style>
   <w:style w:type="table" w:default="1" w:styleId="TableNormal">

</xml_diff>

<commit_message>
Update device locations from ccg tags not tech dump
</commit_message>
<xml_diff>
--- a/Documentation/XIQ-WiNG-Migrate-Script-Guide.docx
+++ b/Documentation/XIQ-WiNG-Migrate-Script-Guide.docx
@@ -51,7 +51,7 @@
         <w:t>/</w:t>
       </w:r>
       <w:r>
-        <w:t>09</w:t>
+        <w:t>16</w:t>
       </w:r>
       <w:r>
         <w:t>/202</w:t>
@@ -63,7 +63,10 @@
         <w:t xml:space="preserve"> – v</w:t>
       </w:r>
       <w:r>
-        <w:t>2.0</w:t>
+        <w:t>2.</w:t>
+      </w:r>
+      <w:r>
+        <w:t>1</w:t>
       </w:r>
     </w:p>
     <w:p/>
@@ -223,19 +226,31 @@
         <w:rPr>
           <w:rFonts w:eastAsiaTheme="majorEastAsia"/>
         </w:rPr>
-        <w:t xml:space="preserve">. This will save time by creating the location(s), building(s), and floor(s) and </w:t>
+        <w:t>. This will save time by creating the location(s), building(s), and floor(s)</w:t>
       </w:r>
       <w:r>
         <w:rPr>
           <w:rFonts w:eastAsiaTheme="majorEastAsia"/>
         </w:rPr>
-        <w:t>setting</w:t>
+        <w:t xml:space="preserve"> </w:t>
       </w:r>
       <w:r>
         <w:rPr>
           <w:rFonts w:eastAsiaTheme="majorEastAsia"/>
         </w:rPr>
-        <w:t xml:space="preserve"> the location of the Access Points all from data within a WiNG Tech-Dump file. </w:t>
+        <w:t xml:space="preserve">from data within a WiNG Tech-Dump file. </w:t>
+      </w:r>
+      <w:r>
+        <w:rPr>
+          <w:rFonts w:eastAsiaTheme="majorEastAsia"/>
+        </w:rPr>
+        <w:t xml:space="preserve">The script </w:t>
+      </w:r>
+      <w:r>
+        <w:rPr>
+          <w:rFonts w:eastAsiaTheme="majorEastAsia"/>
+        </w:rPr>
+        <w:t>will also move APs to a floor in the associated building.</w:t>
       </w:r>
     </w:p>
     <w:p>
@@ -4050,23 +4065,13 @@
                               </w:rPr>
                               <w:t xml:space="preserve">python3 -c “import </w:t>
                             </w:r>
-                            <w:proofErr w:type="spellStart"/>
                             <w:r>
                               <w:rPr>
                                 <w:rFonts w:ascii="Cambria" w:hAnsi="Cambria"/>
                                 <w:sz w:val="16"/>
                                 <w:szCs w:val="16"/>
                               </w:rPr>
-                              <w:t>textfsm</w:t>
-                            </w:r>
-                            <w:proofErr w:type="spellEnd"/>
-                            <w:r>
-                              <w:rPr>
-                                <w:rFonts w:ascii="Cambria" w:hAnsi="Cambria"/>
-                                <w:sz w:val="16"/>
-                                <w:szCs w:val="16"/>
-                              </w:rPr>
-                              <w:t>”</w:t>
+                              <w:t>textfsm”</w:t>
                             </w:r>
                           </w:p>
                         </w:txbxContent>
@@ -4110,23 +4115,13 @@
                         </w:rPr>
                         <w:t xml:space="preserve">python3 -c “import </w:t>
                       </w:r>
-                      <w:proofErr w:type="spellStart"/>
                       <w:r>
                         <w:rPr>
                           <w:rFonts w:ascii="Cambria" w:hAnsi="Cambria"/>
                           <w:sz w:val="16"/>
                           <w:szCs w:val="16"/>
                         </w:rPr>
-                        <w:t>textfsm</w:t>
-                      </w:r>
-                      <w:proofErr w:type="spellEnd"/>
-                      <w:r>
-                        <w:rPr>
-                          <w:rFonts w:ascii="Cambria" w:hAnsi="Cambria"/>
-                          <w:sz w:val="16"/>
-                          <w:szCs w:val="16"/>
-                        </w:rPr>
-                        <w:t>”</w:t>
+                        <w:t>textfsm”</w:t>
                       </w:r>
                     </w:p>
                   </w:txbxContent>
@@ -4296,7 +4291,6 @@
                               </w:rPr>
                               <w:t xml:space="preserve">-r </w:t>
                             </w:r>
-                            <w:proofErr w:type="gramStart"/>
                             <w:r>
                               <w:rPr>
                                 <w:rFonts w:ascii="Cambria" w:hAnsi="Cambria"/>
@@ -4305,7 +4299,6 @@
                               </w:rPr>
                               <w:t>requirements.txt</w:t>
                             </w:r>
-                            <w:proofErr w:type="gramEnd"/>
                           </w:p>
                         </w:txbxContent>
                       </wps:txbx>
@@ -4353,7 +4346,6 @@
                         </w:rPr>
                         <w:t xml:space="preserve">-r </w:t>
                       </w:r>
-                      <w:proofErr w:type="gramStart"/>
                       <w:r>
                         <w:rPr>
                           <w:rFonts w:ascii="Cambria" w:hAnsi="Cambria"/>
@@ -4362,7 +4354,6 @@
                         </w:rPr>
                         <w:t>requirements.txt</w:t>
                       </w:r>
-                      <w:proofErr w:type="gramEnd"/>
                     </w:p>
                   </w:txbxContent>
                 </v:textbox>
@@ -4730,7 +4721,6 @@
                               </w:rPr>
                               <w:t xml:space="preserve">pip3 install </w:t>
                             </w:r>
-                            <w:proofErr w:type="spellStart"/>
                             <w:r>
                               <w:rPr>
                                 <w:rFonts w:ascii="Cambria" w:hAnsi="Cambria"/>
@@ -4739,7 +4729,6 @@
                               </w:rPr>
                               <w:t>textfsm</w:t>
                             </w:r>
-                            <w:proofErr w:type="spellEnd"/>
                             <w:r>
                               <w:rPr>
                                 <w:rFonts w:ascii="Cambria" w:hAnsi="Cambria"/>
@@ -4787,7 +4776,6 @@
                         </w:rPr>
                         <w:t xml:space="preserve">pip3 install </w:t>
                       </w:r>
-                      <w:proofErr w:type="spellStart"/>
                       <w:r>
                         <w:rPr>
                           <w:rFonts w:ascii="Cambria" w:hAnsi="Cambria"/>
@@ -4796,7 +4784,6 @@
                         </w:rPr>
                         <w:t>textfsm</w:t>
                       </w:r>
-                      <w:proofErr w:type="spellEnd"/>
                       <w:r>
                         <w:rPr>
                           <w:rFonts w:ascii="Cambria" w:hAnsi="Cambria"/>
@@ -6283,19 +6270,12 @@
     </w:p>
     <w:p>
       <w:r>
-        <w:t xml:space="preserve">The devices will be spaced out in the </w:t>
-      </w:r>
-      <w:r>
-        <w:rPr>
-          <w:rStyle w:val="QuoteChar"/>
-        </w:rPr>
-        <w:t>“planning view”</w:t>
-      </w:r>
-      <w:r>
-        <w:t xml:space="preserve"> in XIQ and not just stacked up in the corner. </w:t>
-      </w:r>
-    </w:p>
-    <w:p/>
+        <w:t xml:space="preserve">Once all building and floors are created, the script will pull all XIQ devices that are not assigned a location. If </w:t>
+      </w:r>
+      <w:r>
+        <w:t>any of these devices are found in the Tech Dump, the APs will be moved onto the floor as stated. If the device is not found in the Tech Dump, the script will print a note in the log that the device does not have a location set but was not found in the Tech Dump.</w:t>
+      </w:r>
+    </w:p>
     <w:p/>
     <w:p>
       <w:pPr>
@@ -6474,13 +6454,8 @@
                             <w:pPr>
                               <w:pStyle w:val="CODE"/>
                             </w:pPr>
-                            <w:proofErr w:type="spellStart"/>
                             <w:r>
-                              <w:t>chmod</w:t>
-                            </w:r>
-                            <w:proofErr w:type="spellEnd"/>
-                            <w:r>
-                              <w:t xml:space="preserve"> +x XIQ_</w:t>
+                              <w:t>chmod +x XIQ_</w:t>
                             </w:r>
                             <w:r>
                               <w:rPr>
@@ -6521,13 +6496,8 @@
                       <w:pPr>
                         <w:pStyle w:val="CODE"/>
                       </w:pPr>
-                      <w:proofErr w:type="spellStart"/>
                       <w:r>
-                        <w:t>chmod</w:t>
-                      </w:r>
-                      <w:proofErr w:type="spellEnd"/>
-                      <w:r>
-                        <w:t xml:space="preserve"> +x XIQ_</w:t>
+                        <w:t>chmod +x XIQ_</w:t>
                       </w:r>
                       <w:r>
                         <w:rPr>
@@ -8032,14 +8002,12 @@
                               </w:rPr>
                               <w:t>--</w:t>
                             </w:r>
-                            <w:proofErr w:type="spellStart"/>
                             <w:r>
                               <w:rPr>
                                 <w:rFonts w:ascii="Cambria" w:hAnsi="Cambria"/>
                               </w:rPr>
                               <w:t>noaplog</w:t>
                             </w:r>
-                            <w:proofErr w:type="spellEnd"/>
                           </w:p>
                         </w:txbxContent>
                       </wps:txbx>
@@ -8100,14 +8068,12 @@
                         </w:rPr>
                         <w:t>--</w:t>
                       </w:r>
-                      <w:proofErr w:type="spellStart"/>
                       <w:r>
                         <w:rPr>
                           <w:rFonts w:ascii="Cambria" w:hAnsi="Cambria"/>
                         </w:rPr>
                         <w:t>noaplog</w:t>
                       </w:r>
-                      <w:proofErr w:type="spellEnd"/>
                     </w:p>
                   </w:txbxContent>
                 </v:textbox>

</xml_diff>

<commit_message>
Fixed update cc issue
</commit_message>
<xml_diff>
--- a/Documentation/XIQ-WiNG-Migrate-Script-Guide.docx
+++ b/Documentation/XIQ-WiNG-Migrate-Script-Guide.docx
@@ -45,18 +45,18 @@
         <w:t>0</w:t>
       </w:r>
       <w:r>
+        <w:t>3</w:t>
+      </w:r>
+      <w:r>
+        <w:t>/</w:t>
+      </w:r>
+      <w:r>
+        <w:t>0</w:t>
+      </w:r>
+      <w:r>
         <w:t>1</w:t>
       </w:r>
       <w:r>
-        <w:t>/</w:t>
-      </w:r>
-      <w:r>
-        <w:t>1</w:t>
-      </w:r>
-      <w:r>
-        <w:t>7</w:t>
-      </w:r>
-      <w:r>
         <w:t>/202</w:t>
       </w:r>
       <w:r>
@@ -69,7 +69,7 @@
         <w:t>2.</w:t>
       </w:r>
       <w:r>
-        <w:t>2</w:t>
+        <w:t>3</w:t>
       </w:r>
     </w:p>
     <w:p>
@@ -2669,7 +2669,15 @@
         </w:numPr>
       </w:pPr>
       <w:r>
-        <w:t xml:space="preserve">Download XIQ_Wing_location script files from </w:t>
+        <w:t xml:space="preserve">Download </w:t>
+      </w:r>
+      <w:proofErr w:type="spellStart"/>
+      <w:r>
+        <w:t>XIQ_Wing_location</w:t>
+      </w:r>
+      <w:proofErr w:type="spellEnd"/>
+      <w:r>
+        <w:t xml:space="preserve"> script files from </w:t>
       </w:r>
       <w:r>
         <w:t>GitHub.</w:t>
@@ -2805,9 +2813,11 @@
           <w:numId w:val="1"/>
         </w:numPr>
       </w:pPr>
+      <w:proofErr w:type="spellStart"/>
       <w:r>
         <w:t>wing_apconfig.textfsm</w:t>
       </w:r>
+      <w:proofErr w:type="spellEnd"/>
     </w:p>
     <w:p>
       <w:pPr>
@@ -2817,12 +2827,14 @@
           <w:numId w:val="1"/>
         </w:numPr>
       </w:pPr>
+      <w:proofErr w:type="spellStart"/>
       <w:r>
         <w:t>wing_rfdomain</w:t>
       </w:r>
       <w:r>
         <w:t>.textfsm</w:t>
       </w:r>
+      <w:proofErr w:type="spellEnd"/>
     </w:p>
     <w:p>
       <w:pPr>
@@ -3337,6 +3349,7 @@
         </w:rPr>
         <w:t xml:space="preserve"> --</w:t>
       </w:r>
+      <w:proofErr w:type="gramStart"/>
       <w:r>
         <w:rPr>
           <w:i/>
@@ -3344,6 +3357,7 @@
         </w:rPr>
         <w:t>version</w:t>
       </w:r>
+      <w:proofErr w:type="gramEnd"/>
     </w:p>
     <w:p>
       <w:pPr>
@@ -3478,8 +3492,13 @@
     <w:p/>
     <w:p>
       <w:r>
-        <w:t>This will install Python version 3.8.9</w:t>
-      </w:r>
+        <w:t xml:space="preserve">This will install Python version </w:t>
+      </w:r>
+      <w:proofErr w:type="gramStart"/>
+      <w:r>
+        <w:t>3.8.9</w:t>
+      </w:r>
+      <w:proofErr w:type="gramEnd"/>
     </w:p>
     <w:p/>
     <w:p>
@@ -3510,8 +3529,13 @@
         <w:t>Python</w:t>
       </w:r>
       <w:r>
-        <w:t xml:space="preserve"> modules</w:t>
-      </w:r>
+        <w:t xml:space="preserve"> </w:t>
+      </w:r>
+      <w:proofErr w:type="gramStart"/>
+      <w:r>
+        <w:t>modules</w:t>
+      </w:r>
+      <w:proofErr w:type="gramEnd"/>
     </w:p>
     <w:p>
       <w:pPr>
@@ -3628,8 +3652,13 @@
         </mc:AlternateContent>
       </w:r>
       <w:r>
-        <w:t>Running this command will check if pip is installed</w:t>
-      </w:r>
+        <w:t xml:space="preserve">Running this command will check if pip is </w:t>
+      </w:r>
+      <w:proofErr w:type="gramStart"/>
+      <w:r>
+        <w:t>installed</w:t>
+      </w:r>
+      <w:proofErr w:type="gramEnd"/>
     </w:p>
     <w:p>
       <w:pPr>
@@ -3687,6 +3716,7 @@
       <w:r>
         <w:t xml:space="preserve"> and </w:t>
       </w:r>
+      <w:proofErr w:type="spellStart"/>
       <w:r>
         <w:rPr>
           <w:b/>
@@ -3694,6 +3724,7 @@
         </w:rPr>
         <w:t>textfsm</w:t>
       </w:r>
+      <w:proofErr w:type="spellEnd"/>
       <w:r>
         <w:t xml:space="preserve"> module</w:t>
       </w:r>
@@ -3740,6 +3771,44 @@
         <w:t>script.</w:t>
       </w:r>
     </w:p>
+    <w:p>
+      <w:r>
+        <w:rPr>
+          <w:b/>
+          <w:bCs/>
+        </w:rPr>
+        <w:t>&gt;Note:</w:t>
+      </w:r>
+      <w:r>
+        <w:t xml:space="preserve"> When pandas 3</w:t>
+      </w:r>
+      <w:r>
+        <w:t>.0</w:t>
+      </w:r>
+      <w:r>
+        <w:t xml:space="preserve"> comes out </w:t>
+      </w:r>
+      <w:proofErr w:type="spellStart"/>
+      <w:r>
+        <w:t>pyarrow</w:t>
+      </w:r>
+      <w:proofErr w:type="spellEnd"/>
+      <w:r>
+        <w:t xml:space="preserve"> will be required</w:t>
+      </w:r>
+      <w:r>
+        <w:t xml:space="preserve"> so </w:t>
+      </w:r>
+      <w:proofErr w:type="spellStart"/>
+      <w:r>
+        <w:t>pyarrow</w:t>
+      </w:r>
+      <w:proofErr w:type="spellEnd"/>
+      <w:r>
+        <w:t>(15.0.0) has been added to the requirement.txt file.</w:t>
+      </w:r>
+    </w:p>
+    <w:p/>
     <w:p>
       <w:pPr>
         <w:pStyle w:val="Heading3"/>
@@ -4052,7 +4121,25 @@
                                 <w:sz w:val="16"/>
                                 <w:szCs w:val="16"/>
                               </w:rPr>
-                              <w:t>python3 -c “import textfsm”</w:t>
+                              <w:t xml:space="preserve">python3 -c “import </w:t>
+                            </w:r>
+                            <w:proofErr w:type="spellStart"/>
+                            <w:r>
+                              <w:rPr>
+                                <w:rFonts w:ascii="Cambria" w:hAnsi="Cambria"/>
+                                <w:sz w:val="16"/>
+                                <w:szCs w:val="16"/>
+                              </w:rPr>
+                              <w:t>textfsm</w:t>
+                            </w:r>
+                            <w:proofErr w:type="spellEnd"/>
+                            <w:r>
+                              <w:rPr>
+                                <w:rFonts w:ascii="Cambria" w:hAnsi="Cambria"/>
+                                <w:sz w:val="16"/>
+                                <w:szCs w:val="16"/>
+                              </w:rPr>
+                              <w:t>”</w:t>
                             </w:r>
                           </w:p>
                         </w:txbxContent>
@@ -4094,7 +4181,25 @@
                           <w:sz w:val="16"/>
                           <w:szCs w:val="16"/>
                         </w:rPr>
-                        <w:t>python3 -c “import textfsm”</w:t>
+                        <w:t xml:space="preserve">python3 -c “import </w:t>
+                      </w:r>
+                      <w:proofErr w:type="spellStart"/>
+                      <w:r>
+                        <w:rPr>
+                          <w:rFonts w:ascii="Cambria" w:hAnsi="Cambria"/>
+                          <w:sz w:val="16"/>
+                          <w:szCs w:val="16"/>
+                        </w:rPr>
+                        <w:t>textfsm</w:t>
+                      </w:r>
+                      <w:proofErr w:type="spellEnd"/>
+                      <w:r>
+                        <w:rPr>
+                          <w:rFonts w:ascii="Cambria" w:hAnsi="Cambria"/>
+                          <w:sz w:val="16"/>
+                          <w:szCs w:val="16"/>
+                        </w:rPr>
+                        <w:t>”</w:t>
                       </w:r>
                     </w:p>
                   </w:txbxContent>
@@ -4110,6 +4215,7 @@
       <w:r>
         <w:t>The module is not installed if a ‘</w:t>
       </w:r>
+      <w:proofErr w:type="spellStart"/>
       <w:r>
         <w:rPr>
           <w:rFonts w:ascii="Apple Braille" w:hAnsi="Apple Braille"/>
@@ -4118,7 +4224,18 @@
           <w:sz w:val="20"/>
           <w:szCs w:val="20"/>
         </w:rPr>
-        <w:t>ModuleNotFoundError: No module named '&lt;module name&gt;</w:t>
+        <w:t>ModuleNotFoundError</w:t>
+      </w:r>
+      <w:proofErr w:type="spellEnd"/>
+      <w:r>
+        <w:rPr>
+          <w:rFonts w:ascii="Apple Braille" w:hAnsi="Apple Braille"/>
+          <w:i/>
+          <w:iCs/>
+          <w:sz w:val="20"/>
+          <w:szCs w:val="20"/>
+        </w:rPr>
+        <w:t>: No module named '&lt;module name&gt;</w:t>
       </w:r>
       <w:r>
         <w:t>'</w:t>
@@ -4189,6 +4306,7 @@
         <w:rPr>
           <w:noProof/>
         </w:rPr>
+        <w:lastRenderedPageBreak/>
         <mc:AlternateContent>
           <mc:Choice Requires="wps">
             <w:drawing>
@@ -4250,8 +4368,18 @@
                                 <w:sz w:val="16"/>
                                 <w:szCs w:val="16"/>
                               </w:rPr>
-                              <w:t>-r requirements.txt</w:t>
+                              <w:t xml:space="preserve">-r </w:t>
                             </w:r>
+                            <w:proofErr w:type="gramStart"/>
+                            <w:r>
+                              <w:rPr>
+                                <w:rFonts w:ascii="Cambria" w:hAnsi="Cambria"/>
+                                <w:sz w:val="16"/>
+                                <w:szCs w:val="16"/>
+                              </w:rPr>
+                              <w:t>requirements.txt</w:t>
+                            </w:r>
+                            <w:proofErr w:type="gramEnd"/>
                           </w:p>
                         </w:txbxContent>
                       </wps:txbx>
@@ -4297,8 +4425,18 @@
                           <w:sz w:val="16"/>
                           <w:szCs w:val="16"/>
                         </w:rPr>
-                        <w:t>-r requirements.txt</w:t>
+                        <w:t xml:space="preserve">-r </w:t>
                       </w:r>
+                      <w:proofErr w:type="gramStart"/>
+                      <w:r>
+                        <w:rPr>
+                          <w:rFonts w:ascii="Cambria" w:hAnsi="Cambria"/>
+                          <w:sz w:val="16"/>
+                          <w:szCs w:val="16"/>
+                        </w:rPr>
+                        <w:t>requirements.txt</w:t>
+                      </w:r>
+                      <w:proofErr w:type="gramEnd"/>
                     </w:p>
                   </w:txbxContent>
                 </v:textbox>
@@ -4540,7 +4678,15 @@
                                 <w:sz w:val="16"/>
                                 <w:szCs w:val="16"/>
                               </w:rPr>
-                              <w:t>==2.0.2</w:t>
+                              <w:t>==2.</w:t>
+                            </w:r>
+                            <w:r>
+                              <w:rPr>
+                                <w:rFonts w:ascii="Cambria" w:hAnsi="Cambria"/>
+                                <w:sz w:val="16"/>
+                                <w:szCs w:val="16"/>
+                              </w:rPr>
+                              <w:t>2.1</w:t>
                             </w:r>
                           </w:p>
                         </w:txbxContent>
@@ -4595,7 +4741,15 @@
                           <w:sz w:val="16"/>
                           <w:szCs w:val="16"/>
                         </w:rPr>
-                        <w:t>==2.0.2</w:t>
+                        <w:t>==2.</w:t>
+                      </w:r>
+                      <w:r>
+                        <w:rPr>
+                          <w:rFonts w:ascii="Cambria" w:hAnsi="Cambria"/>
+                          <w:sz w:val="16"/>
+                          <w:szCs w:val="16"/>
+                        </w:rPr>
+                        <w:t>2.1</w:t>
                       </w:r>
                     </w:p>
                   </w:txbxContent>
@@ -4666,6 +4820,7 @@
                               </w:rPr>
                               <w:t xml:space="preserve">pip3 install </w:t>
                             </w:r>
+                            <w:proofErr w:type="spellStart"/>
                             <w:r>
                               <w:rPr>
                                 <w:rFonts w:ascii="Cambria" w:hAnsi="Cambria"/>
@@ -4674,6 +4829,7 @@
                               </w:rPr>
                               <w:t>textfsm</w:t>
                             </w:r>
+                            <w:proofErr w:type="spellEnd"/>
                             <w:r>
                               <w:rPr>
                                 <w:rFonts w:ascii="Cambria" w:hAnsi="Cambria"/>
@@ -4721,6 +4877,7 @@
                         </w:rPr>
                         <w:t xml:space="preserve">pip3 install </w:t>
                       </w:r>
+                      <w:proofErr w:type="spellStart"/>
                       <w:r>
                         <w:rPr>
                           <w:rFonts w:ascii="Cambria" w:hAnsi="Cambria"/>
@@ -4729,6 +4886,7 @@
                         </w:rPr>
                         <w:t>textfsm</w:t>
                       </w:r>
+                      <w:proofErr w:type="spellEnd"/>
                       <w:r>
                         <w:rPr>
                           <w:rFonts w:ascii="Cambria" w:hAnsi="Cambria"/>
@@ -4753,9 +4911,11 @@
       </w:pPr>
       <w:bookmarkStart w:id="61" w:name="_Toc100924592"/>
       <w:bookmarkStart w:id="62" w:name="_Toc113371930"/>
+      <w:proofErr w:type="spellStart"/>
       <w:r>
         <w:t>GeoCoordinates</w:t>
       </w:r>
+      <w:proofErr w:type="spellEnd"/>
       <w:r>
         <w:t>:</w:t>
       </w:r>
@@ -5222,7 +5382,23 @@
           <w:rFonts w:ascii="Helvetica Neue" w:hAnsi="Helvetica Neue"/>
           <w:color w:val="333333"/>
         </w:rPr>
-        <w:t>Give the app a name like 'reverse geo coords' and select 'Register</w:t>
+        <w:t xml:space="preserve">Give the app a name like 'reverse geo </w:t>
+      </w:r>
+      <w:proofErr w:type="spellStart"/>
+      <w:r>
+        <w:rPr>
+          <w:rFonts w:ascii="Helvetica Neue" w:hAnsi="Helvetica Neue"/>
+          <w:color w:val="333333"/>
+        </w:rPr>
+        <w:t>coords</w:t>
+      </w:r>
+      <w:proofErr w:type="spellEnd"/>
+      <w:r>
+        <w:rPr>
+          <w:rFonts w:ascii="Helvetica Neue" w:hAnsi="Helvetica Neue"/>
+          <w:color w:val="333333"/>
+        </w:rPr>
+        <w:t>' and select 'Register</w:t>
       </w:r>
       <w:r>
         <w:rPr>
@@ -5389,128 +5565,149 @@
     </w:p>
     <w:p/>
     <w:p>
-      <w:pPr>
-        <w:pStyle w:val="Heading1"/>
-      </w:pPr>
-      <w:bookmarkStart w:id="67" w:name="_Toc113371932"/>
-      <w:r>
-        <w:t>Access to XIQ:</w:t>
-      </w:r>
-      <w:bookmarkEnd w:id="67"/>
-    </w:p>
-    <w:p>
-      <w:r>
-        <w:t xml:space="preserve">By default, the script, when </w:t>
-      </w:r>
-      <w:r>
-        <w:t>run</w:t>
-      </w:r>
-      <w:r>
-        <w:t xml:space="preserve">, will prompt the user for XIQ credentials. This User will have to have </w:t>
-      </w:r>
-      <w:r>
-        <w:t>administrative</w:t>
-      </w:r>
-      <w:r>
-        <w:t xml:space="preserve"> access to the XIQ instance</w:t>
-      </w:r>
-      <w:r>
-        <w:t>,</w:t>
-      </w:r>
-      <w:r>
-        <w:t xml:space="preserve"> as it will need to have the ability to create location elements. This user account </w:t>
-      </w:r>
-      <w:r>
-        <w:t>must be</w:t>
-      </w:r>
-      <w:r>
-        <w:t xml:space="preserve"> a local account on the XIQ instance or </w:t>
-      </w:r>
-      <w:r>
-        <w:t>have</w:t>
-      </w:r>
-      <w:r>
-        <w:t xml:space="preserve"> external </w:t>
-      </w:r>
-      <w:r>
-        <w:t>access</w:t>
-      </w:r>
-      <w:r>
-        <w:t>.</w:t>
-      </w:r>
-      <w:r>
-        <w:t xml:space="preserve"> </w:t>
-      </w:r>
-      <w:r>
-        <w:t>To</w:t>
-      </w:r>
-      <w:r>
-        <w:t xml:space="preserve"> use an External XIQ account</w:t>
-      </w:r>
-      <w:r>
-        <w:t>,</w:t>
-      </w:r>
-      <w:r>
-        <w:t xml:space="preserve"> a flag </w:t>
-      </w:r>
-      <w:r>
-        <w:t>must</w:t>
-      </w:r>
-      <w:r>
-        <w:t xml:space="preserve"> be added when running the script. See</w:t>
-      </w:r>
-      <w:r>
-        <w:t xml:space="preserve"> the -external flag under the</w:t>
-      </w:r>
-      <w:r>
-        <w:t xml:space="preserve"> </w:t>
-      </w:r>
-      <w:hyperlink w:anchor="_Arguments" w:history="1">
-        <w:r>
-          <w:rPr>
-            <w:rStyle w:val="Hyperlink"/>
-          </w:rPr>
-          <w:t>Arguments</w:t>
-        </w:r>
-      </w:hyperlink>
-      <w:r>
-        <w:t xml:space="preserve"> Section for more details.</w:t>
-      </w:r>
-    </w:p>
-    <w:p/>
-    <w:p>
-      <w:pPr>
+      <w:r>
         <w:rPr>
           <w:b/>
           <w:bCs/>
         </w:rPr>
-      </w:pPr>
-      <w:r>
+        <w:t xml:space="preserve">&gt;Note: </w:t>
+      </w:r>
+      <w:r>
+        <w:t>You can mute alerts by adding the --</w:t>
+      </w:r>
+      <w:proofErr w:type="spellStart"/>
+      <w:r>
+        <w:t>nogeolog</w:t>
+      </w:r>
+      <w:proofErr w:type="spellEnd"/>
+      <w:r>
+        <w:t xml:space="preserve"> flag.</w:t>
+      </w:r>
+    </w:p>
+    <w:p/>
+    <w:p>
+      <w:pPr>
+        <w:pStyle w:val="Heading1"/>
+      </w:pPr>
+      <w:bookmarkStart w:id="67" w:name="_Toc113371932"/>
+      <w:r>
+        <w:t>Access to XIQ:</w:t>
+      </w:r>
+      <w:bookmarkEnd w:id="67"/>
+    </w:p>
+    <w:p>
+      <w:r>
+        <w:t xml:space="preserve">By default, the script, when </w:t>
+      </w:r>
+      <w:r>
+        <w:t>run</w:t>
+      </w:r>
+      <w:r>
+        <w:t xml:space="preserve">, will prompt the user for XIQ credentials. This User will have to have </w:t>
+      </w:r>
+      <w:r>
+        <w:t>administrative</w:t>
+      </w:r>
+      <w:r>
+        <w:t xml:space="preserve"> access to the XIQ instance</w:t>
+      </w:r>
+      <w:r>
+        <w:t>,</w:t>
+      </w:r>
+      <w:r>
+        <w:t xml:space="preserve"> as it will need to have the ability to create location elements. This user account </w:t>
+      </w:r>
+      <w:r>
+        <w:t>must be</w:t>
+      </w:r>
+      <w:r>
+        <w:t xml:space="preserve"> a local account on the XIQ instance or </w:t>
+      </w:r>
+      <w:r>
+        <w:t>have</w:t>
+      </w:r>
+      <w:r>
+        <w:t xml:space="preserve"> external </w:t>
+      </w:r>
+      <w:r>
+        <w:t>access</w:t>
+      </w:r>
+      <w:r>
+        <w:t>.</w:t>
+      </w:r>
+      <w:r>
+        <w:t xml:space="preserve"> </w:t>
+      </w:r>
+      <w:r>
+        <w:t>To</w:t>
+      </w:r>
+      <w:r>
+        <w:t xml:space="preserve"> use an External XIQ account</w:t>
+      </w:r>
+      <w:r>
+        <w:t>,</w:t>
+      </w:r>
+      <w:r>
+        <w:t xml:space="preserve"> a flag </w:t>
+      </w:r>
+      <w:r>
+        <w:t>must</w:t>
+      </w:r>
+      <w:r>
+        <w:t xml:space="preserve"> be added when running the script. See</w:t>
+      </w:r>
+      <w:r>
+        <w:t xml:space="preserve"> the -external flag under the</w:t>
+      </w:r>
+      <w:r>
+        <w:t xml:space="preserve"> </w:t>
+      </w:r>
+      <w:hyperlink w:anchor="_Arguments" w:history="1">
+        <w:r>
+          <w:rPr>
+            <w:rStyle w:val="Hyperlink"/>
+          </w:rPr>
+          <w:t>Arguments</w:t>
+        </w:r>
+      </w:hyperlink>
+      <w:r>
+        <w:t xml:space="preserve"> Section for more details.</w:t>
+      </w:r>
+    </w:p>
+    <w:p/>
+    <w:p>
+      <w:pPr>
         <w:rPr>
           <w:b/>
           <w:bCs/>
         </w:rPr>
-        <w:t>Disclaimer:</w:t>
-      </w:r>
+      </w:pPr>
       <w:r>
         <w:rPr>
           <w:b/>
           <w:bCs/>
         </w:rPr>
-        <w:t xml:space="preserve"> SAML accounts are currently not supported </w:t>
+        <w:t>Disclaimer:</w:t>
       </w:r>
       <w:r>
         <w:rPr>
           <w:b/>
           <w:bCs/>
         </w:rPr>
-        <w:t>by</w:t>
+        <w:t xml:space="preserve"> SAML accounts are currently not supported </w:t>
       </w:r>
       <w:r>
         <w:rPr>
           <w:b/>
           <w:bCs/>
         </w:rPr>
+        <w:t>by</w:t>
+      </w:r>
+      <w:r>
+        <w:rPr>
+          <w:b/>
+          <w:bCs/>
+        </w:rPr>
         <w:t xml:space="preserve"> our API. </w:t>
       </w:r>
     </w:p>
@@ -5545,7 +5742,6 @@
     </w:p>
     <w:p>
       <w:r>
-        <w:lastRenderedPageBreak/>
         <w:t>For information on generating an API token</w:t>
       </w:r>
       <w:r>
@@ -5597,11 +5793,19 @@
       <w:r>
         <w:t xml:space="preserve">and </w:t>
       </w:r>
+      <w:proofErr w:type="spellStart"/>
       <w:r>
         <w:rPr>
           <w:color w:val="7030A0"/>
         </w:rPr>
-        <w:t xml:space="preserve">device:list </w:t>
+        <w:t>device:list</w:t>
+      </w:r>
+      <w:proofErr w:type="spellEnd"/>
+      <w:r>
+        <w:rPr>
+          <w:color w:val="7030A0"/>
+        </w:rPr>
+        <w:t xml:space="preserve"> </w:t>
       </w:r>
       <w:r>
         <w:t xml:space="preserve">permissions. </w:t>
@@ -5609,11 +5813,19 @@
       <w:r>
         <w:t xml:space="preserve">It is recommended to add the </w:t>
       </w:r>
+      <w:proofErr w:type="spellStart"/>
       <w:r>
         <w:rPr>
           <w:color w:val="7030A0"/>
         </w:rPr>
-        <w:t xml:space="preserve">auth:r </w:t>
+        <w:t>auth:r</w:t>
+      </w:r>
+      <w:proofErr w:type="spellEnd"/>
+      <w:r>
+        <w:rPr>
+          <w:color w:val="7030A0"/>
+        </w:rPr>
+        <w:t xml:space="preserve"> </w:t>
       </w:r>
       <w:r>
         <w:t xml:space="preserve">permission as well to </w:t>
@@ -5797,6 +6009,7 @@
         <w:rPr>
           <w:noProof/>
         </w:rPr>
+        <w:lastRenderedPageBreak/>
         <w:drawing>
           <wp:inline distT="0" distB="0" distL="0" distR="0" wp14:anchorId="1D743E54" wp14:editId="4FA25B02">
             <wp:extent cx="4720383" cy="2204357"/>
@@ -5842,7 +6055,6 @@
     </w:p>
     <w:p>
       <w:r>
-        <w:lastRenderedPageBreak/>
         <w:t>This allows you to select how you would like the script to handle this.</w:t>
       </w:r>
     </w:p>
@@ -5996,12 +6208,21 @@
         <w:t>. The</w:t>
       </w:r>
       <w:r>
-        <w:t xml:space="preserve"> second city would become Portland_Oregon. If this change does occur, there will be a message in the log about the change.</w:t>
+        <w:t xml:space="preserve"> second city would become </w:t>
+      </w:r>
+      <w:proofErr w:type="spellStart"/>
+      <w:r>
+        <w:t>Portland_Oregon</w:t>
+      </w:r>
+      <w:proofErr w:type="spellEnd"/>
+      <w:r>
+        <w:t>. If this change does occur, there will be a message in the log about the change.</w:t>
       </w:r>
     </w:p>
     <w:p/>
     <w:p>
       <w:r>
+        <w:lastRenderedPageBreak/>
         <w:t xml:space="preserve">If any location already exists in XIQ with any of these names, the script will </w:t>
       </w:r>
       <w:r>
@@ -6050,6 +6271,98 @@
     </w:p>
     <w:p/>
     <w:p>
+      <w:r>
+        <w:t xml:space="preserve">XIQ now requires that each site has a country code assigned to it. If an existing site does not have a country code set, the script will update the site with the country code from the rf-domain </w:t>
+      </w:r>
+      <w:r>
+        <w:t>before creating the building. XIQ will not allow building</w:t>
+      </w:r>
+      <w:r>
+        <w:t>s</w:t>
+      </w:r>
+      <w:r>
+        <w:t xml:space="preserve"> to be added to sites with missing country codes. </w:t>
+      </w:r>
+      <w:r>
+        <w:t>If this occurs</w:t>
+      </w:r>
+      <w:r>
+        <w:t>,</w:t>
+      </w:r>
+      <w:r>
+        <w:t xml:space="preserve"> a message will print stating what country code was set.</w:t>
+      </w:r>
+    </w:p>
+    <w:p>
+      <w:r>
+        <w:rPr>
+          <w:noProof/>
+        </w:rPr>
+        <w:drawing>
+          <wp:inline distT="0" distB="0" distL="0" distR="0" wp14:anchorId="11ED4B4F" wp14:editId="43180CAB">
+            <wp:extent cx="5943600" cy="363855"/>
+            <wp:effectExtent l="0" t="0" r="0" b="4445"/>
+            <wp:docPr id="850694254" name="Picture 1"/>
+            <wp:cNvGraphicFramePr>
+              <a:graphicFrameLocks xmlns:a="http://schemas.openxmlformats.org/drawingml/2006/main" noChangeAspect="1"/>
+            </wp:cNvGraphicFramePr>
+            <a:graphic xmlns:a="http://schemas.openxmlformats.org/drawingml/2006/main">
+              <a:graphicData uri="http://schemas.openxmlformats.org/drawingml/2006/picture">
+                <pic:pic xmlns:pic="http://schemas.openxmlformats.org/drawingml/2006/picture">
+                  <pic:nvPicPr>
+                    <pic:cNvPr id="850694254" name="Picture 850694254"/>
+                    <pic:cNvPicPr/>
+                  </pic:nvPicPr>
+                  <pic:blipFill>
+                    <a:blip r:embed="rId18">
+                      <a:extLst>
+                        <a:ext uri="{28A0092B-C50C-407E-A947-70E740481C1C}">
+                          <a14:useLocalDpi xmlns:a14="http://schemas.microsoft.com/office/drawing/2010/main" val="0"/>
+                        </a:ext>
+                      </a:extLst>
+                    </a:blip>
+                    <a:stretch>
+                      <a:fillRect/>
+                    </a:stretch>
+                  </pic:blipFill>
+                  <pic:spPr>
+                    <a:xfrm>
+                      <a:off x="0" y="0"/>
+                      <a:ext cx="5943600" cy="363855"/>
+                    </a:xfrm>
+                    <a:prstGeom prst="rect">
+                      <a:avLst/>
+                    </a:prstGeom>
+                  </pic:spPr>
+                </pic:pic>
+              </a:graphicData>
+            </a:graphic>
+          </wp:inline>
+        </w:drawing>
+      </w:r>
+    </w:p>
+    <w:p>
+      <w:pPr>
+        <w:rPr>
+          <w:b/>
+          <w:bCs/>
+        </w:rPr>
+      </w:pPr>
+    </w:p>
+    <w:p>
+      <w:r>
+        <w:rPr>
+          <w:b/>
+          <w:bCs/>
+        </w:rPr>
+        <w:t xml:space="preserve">&gt;Note: </w:t>
+      </w:r>
+      <w:r>
+        <w:t>If any an address was set for the site when created, the update will remove the address and leave it blank.</w:t>
+      </w:r>
+    </w:p>
+    <w:p/>
+    <w:p>
       <w:pPr>
         <w:pStyle w:val="Heading2"/>
       </w:pPr>
@@ -6067,7 +6380,21 @@
         <w:rPr>
           <w:rStyle w:val="QuoteChar"/>
         </w:rPr>
-        <w:t xml:space="preserve">layout area xxxx floor xxx </w:t>
+        <w:t xml:space="preserve">layout area </w:t>
+      </w:r>
+      <w:proofErr w:type="spellStart"/>
+      <w:r>
+        <w:rPr>
+          <w:rStyle w:val="QuoteChar"/>
+        </w:rPr>
+        <w:t>xxxx</w:t>
+      </w:r>
+      <w:proofErr w:type="spellEnd"/>
+      <w:r>
+        <w:rPr>
+          <w:rStyle w:val="QuoteChar"/>
+        </w:rPr>
+        <w:t xml:space="preserve"> floor xxx </w:t>
       </w:r>
       <w:r>
         <w:t xml:space="preserve">in the rf-domain. </w:t>
@@ -6076,17 +6403,27 @@
         <w:t>The floor</w:t>
       </w:r>
       <w:r>
-        <w:t xml:space="preserve"> will also be created based on floors configured in </w:t>
-      </w:r>
-      <w:r>
-        <w:lastRenderedPageBreak/>
-        <w:t xml:space="preserve">any devices associated with the rf-domain. This config would be lines with </w:t>
+        <w:t xml:space="preserve"> will also be created based on floors configured in any devices associated with the rf-domain. This config would be lines with </w:t>
       </w:r>
       <w:r>
         <w:rPr>
           <w:rStyle w:val="QuoteChar"/>
         </w:rPr>
-        <w:t>floor “xxxx”</w:t>
+        <w:t>floor “</w:t>
+      </w:r>
+      <w:proofErr w:type="spellStart"/>
+      <w:r>
+        <w:rPr>
+          <w:rStyle w:val="QuoteChar"/>
+        </w:rPr>
+        <w:t>xxxx</w:t>
+      </w:r>
+      <w:proofErr w:type="spellEnd"/>
+      <w:r>
+        <w:rPr>
+          <w:rStyle w:val="QuoteChar"/>
+        </w:rPr>
+        <w:t>”</w:t>
       </w:r>
       <w:r>
         <w:t xml:space="preserve"> in the device config. If neither of these configurations </w:t>
@@ -6299,6 +6636,7 @@
         <w:rPr>
           <w:noProof/>
         </w:rPr>
+        <w:lastRenderedPageBreak/>
         <mc:AlternateContent>
           <mc:Choice Requires="wps">
             <w:drawing>
@@ -6342,8 +6680,13 @@
                             <w:pPr>
                               <w:pStyle w:val="CODE"/>
                             </w:pPr>
+                            <w:proofErr w:type="spellStart"/>
                             <w:r>
-                              <w:t>chmod +x XIQ_</w:t>
+                              <w:t>chmod</w:t>
+                            </w:r>
+                            <w:proofErr w:type="spellEnd"/>
+                            <w:r>
+                              <w:t xml:space="preserve"> +x XIQ_</w:t>
                             </w:r>
                             <w:r>
                               <w:rPr>
@@ -6384,8 +6727,13 @@
                       <w:pPr>
                         <w:pStyle w:val="CODE"/>
                       </w:pPr>
+                      <w:proofErr w:type="spellStart"/>
                       <w:r>
-                        <w:t>chmod +x XIQ_</w:t>
+                        <w:t>chmod</w:t>
+                      </w:r>
+                      <w:proofErr w:type="spellEnd"/>
+                      <w:r>
+                        <w:t xml:space="preserve"> +x XIQ_</w:t>
                       </w:r>
                       <w:r>
                         <w:rPr>
@@ -6407,7 +6755,15 @@
     </w:p>
     <w:p>
       <w:r>
-        <w:t xml:space="preserve">You can also make the script executable by running </w:t>
+        <w:t xml:space="preserve">You can also make the script executable by </w:t>
+      </w:r>
+      <w:proofErr w:type="gramStart"/>
+      <w:r>
+        <w:t>running</w:t>
+      </w:r>
+      <w:proofErr w:type="gramEnd"/>
+      <w:r>
+        <w:t xml:space="preserve"> </w:t>
       </w:r>
     </w:p>
     <w:p>
@@ -6639,7 +6995,7 @@
                     <pic:cNvPicPr/>
                   </pic:nvPicPr>
                   <pic:blipFill>
-                    <a:blip r:embed="rId18">
+                    <a:blip r:embed="rId19">
                       <a:extLst>
                         <a:ext uri="{28A0092B-C50C-407E-A947-70E740481C1C}">
                           <a14:useLocalDpi xmlns:a14="http://schemas.microsoft.com/office/drawing/2010/main" val="0"/>
@@ -6677,7 +7033,6 @@
         <w:rPr>
           <w:noProof/>
         </w:rPr>
-        <w:lastRenderedPageBreak/>
         <w:drawing>
           <wp:anchor distT="0" distB="0" distL="114300" distR="114300" simplePos="0" relativeHeight="251679744" behindDoc="1" locked="0" layoutInCell="1" allowOverlap="1" wp14:anchorId="3FB4F398" wp14:editId="05525ED4">
             <wp:simplePos x="0" y="0"/>
@@ -6710,7 +7065,7 @@
                     <pic:cNvPicPr/>
                   </pic:nvPicPr>
                   <pic:blipFill>
-                    <a:blip r:embed="rId19" cstate="print">
+                    <a:blip r:embed="rId20" cstate="print">
                       <a:extLst>
                         <a:ext uri="{28A0092B-C50C-407E-A947-70E740481C1C}">
                           <a14:useLocalDpi xmlns:a14="http://schemas.microsoft.com/office/drawing/2010/main" val="0"/>
@@ -6943,7 +7298,7 @@
                     <pic:cNvPicPr/>
                   </pic:nvPicPr>
                   <pic:blipFill>
-                    <a:blip r:embed="rId20">
+                    <a:blip r:embed="rId21">
                       <a:extLst>
                         <a:ext uri="{28A0092B-C50C-407E-A947-70E740481C1C}">
                           <a14:useLocalDpi xmlns:a14="http://schemas.microsoft.com/office/drawing/2010/main" val="0"/>
@@ -7214,7 +7569,6 @@
     <w:p/>
     <w:p>
       <w:r>
-        <w:lastRenderedPageBreak/>
         <w:t>Once all buildings are found or created, the script will create all the floor elements.</w:t>
       </w:r>
     </w:p>
@@ -7248,7 +7602,7 @@
                     <pic:cNvPicPr/>
                   </pic:nvPicPr>
                   <pic:blipFill>
-                    <a:blip r:embed="rId21">
+                    <a:blip r:embed="rId22">
                       <a:extLst>
                         <a:ext uri="{28A0092B-C50C-407E-A947-70E740481C1C}">
                           <a14:useLocalDpi xmlns:a14="http://schemas.microsoft.com/office/drawing/2010/main" val="0"/>
@@ -7372,7 +7726,7 @@
                     <pic:cNvPicPr/>
                   </pic:nvPicPr>
                   <pic:blipFill>
-                    <a:blip r:embed="rId22">
+                    <a:blip r:embed="rId23">
                       <a:extLst>
                         <a:ext uri="{28A0092B-C50C-407E-A947-70E740481C1C}">
                           <a14:useLocalDpi xmlns:a14="http://schemas.microsoft.com/office/drawing/2010/main" val="0"/>
@@ -7467,6 +7821,7 @@
     </w:p>
     <w:p>
       <w:r>
+        <w:lastRenderedPageBreak/>
         <w:t xml:space="preserve">This flag allows you to import the WiNG locations, buildings, and floors into a VIQ </w:t>
       </w:r>
       <w:r>
@@ -7697,7 +8052,7 @@
                     <pic:cNvPicPr/>
                   </pic:nvPicPr>
                   <pic:blipFill>
-                    <a:blip r:embed="rId23">
+                    <a:blip r:embed="rId24">
                       <a:extLst>
                         <a:ext uri="{28A0092B-C50C-407E-A947-70E740481C1C}">
                           <a14:useLocalDpi xmlns:a14="http://schemas.microsoft.com/office/drawing/2010/main" val="0"/>
@@ -7743,12 +8098,14 @@
         </w:rPr>
         <w:t>--</w:t>
       </w:r>
+      <w:proofErr w:type="spellStart"/>
       <w:r>
         <w:rPr>
           <w:rStyle w:val="SubtleEmphasis"/>
         </w:rPr>
         <w:t>noaplog</w:t>
       </w:r>
+      <w:proofErr w:type="spellEnd"/>
     </w:p>
     <w:p>
       <w:pPr>
@@ -7878,8 +8235,16 @@
                               <w:rPr>
                                 <w:rFonts w:ascii="Cambria" w:hAnsi="Cambria"/>
                               </w:rPr>
-                              <w:t>--noaplog</w:t>
+                              <w:t>--</w:t>
                             </w:r>
+                            <w:proofErr w:type="spellStart"/>
+                            <w:r>
+                              <w:rPr>
+                                <w:rFonts w:ascii="Cambria" w:hAnsi="Cambria"/>
+                              </w:rPr>
+                              <w:t>noaplog</w:t>
+                            </w:r>
+                            <w:proofErr w:type="spellEnd"/>
                           </w:p>
                         </w:txbxContent>
                       </wps:txbx>
@@ -7938,8 +8303,16 @@
                         <w:rPr>
                           <w:rFonts w:ascii="Cambria" w:hAnsi="Cambria"/>
                         </w:rPr>
-                        <w:t>--noaplog</w:t>
+                        <w:t>--</w:t>
                       </w:r>
+                      <w:proofErr w:type="spellStart"/>
+                      <w:r>
+                        <w:rPr>
+                          <w:rFonts w:ascii="Cambria" w:hAnsi="Cambria"/>
+                        </w:rPr>
+                        <w:t>noaplog</w:t>
+                      </w:r>
+                      <w:proofErr w:type="spellEnd"/>
                     </w:p>
                   </w:txbxContent>
                 </v:textbox>
@@ -7964,7 +8337,6 @@
       <w:bookmarkStart w:id="86" w:name="_Toc100924602"/>
       <w:bookmarkStart w:id="87" w:name="_Toc113371943"/>
       <w:r>
-        <w:lastRenderedPageBreak/>
         <w:t>Log File</w:t>
       </w:r>
       <w:bookmarkEnd w:id="86"/>
@@ -8012,7 +8384,7 @@
                     <pic:cNvPicPr/>
                   </pic:nvPicPr>
                   <pic:blipFill>
-                    <a:blip r:embed="rId24" cstate="print">
+                    <a:blip r:embed="rId25" cstate="print">
                       <a:extLst>
                         <a:ext uri="{28A0092B-C50C-407E-A947-70E740481C1C}">
                           <a14:useLocalDpi xmlns:a14="http://schemas.microsoft.com/office/drawing/2010/main" val="0"/>
@@ -8046,9 +8418,9 @@
       </w:pPr>
     </w:p>
     <w:sectPr>
-      <w:headerReference w:type="default" r:id="rId25"/>
-      <w:footerReference w:type="even" r:id="rId26"/>
-      <w:footerReference w:type="default" r:id="rId27"/>
+      <w:headerReference w:type="default" r:id="rId26"/>
+      <w:footerReference w:type="even" r:id="rId27"/>
+      <w:footerReference w:type="default" r:id="rId28"/>
       <w:pgSz w:w="12240" w:h="15840"/>
       <w:pgMar w:top="1440" w:right="1440" w:bottom="1440" w:left="1440" w:header="576" w:footer="432" w:gutter="0"/>
       <w:cols w:space="720"/>
@@ -8091,6 +8463,11 @@
         <w:docPartUnique/>
       </w:docPartObj>
     </w:sdtPr>
+    <w:sdtEndPr>
+      <w:rPr>
+        <w:rStyle w:val="PageNumber"/>
+      </w:rPr>
+    </w:sdtEndPr>
     <w:sdtContent>
       <w:p>
         <w:pPr>
@@ -8143,6 +8520,11 @@
         <w:docPartUnique/>
       </w:docPartObj>
     </w:sdtPr>
+    <w:sdtEndPr>
+      <w:rPr>
+        <w:rStyle w:val="PageNumber"/>
+      </w:rPr>
+    </w:sdtEndPr>
     <w:sdtContent>
       <w:p>
         <w:pPr>

</xml_diff>